<commit_message>
Completed week 3 UI updates and additional screens
</commit_message>
<xml_diff>
--- a/Readme.docx
+++ b/Readme.docx
@@ -13,7 +13,7 @@
           <w:kern w:val="36"/>
           <w:sz w:val="48"/>
           <w:szCs w:val="48"/>
-          <w:lang w:eastAsia="en-PK"/>
+          <w:lang w:val="en-PK" w:eastAsia="en-PK"/>
         </w:rPr>
       </w:pPr>
       <w:r>
@@ -24,7 +24,7 @@
           <w:kern w:val="36"/>
           <w:sz w:val="48"/>
           <w:szCs w:val="48"/>
-          <w:lang w:eastAsia="en-PK"/>
+          <w:lang w:val="en-PK" w:eastAsia="en-PK"/>
         </w:rPr>
         <w:t>Signal Clone App - Android Project</w:t>
       </w:r>
@@ -39,7 +39,7 @@
           <w:bCs/>
           <w:sz w:val="36"/>
           <w:szCs w:val="36"/>
-          <w:lang w:eastAsia="en-PK"/>
+          <w:lang w:val="en-PK" w:eastAsia="en-PK"/>
         </w:rPr>
       </w:pPr>
       <w:r>
@@ -49,7 +49,7 @@
           <w:bCs/>
           <w:sz w:val="36"/>
           <w:szCs w:val="36"/>
-          <w:lang w:eastAsia="en-PK"/>
+          <w:lang w:val="en-PK" w:eastAsia="en-PK"/>
         </w:rPr>
         <w:t>Project Overview</w:t>
       </w:r>
@@ -61,17 +61,207 @@
           <w:rFonts w:ascii="Times New Roman" w:eastAsia="Times New Roman" w:hAnsi="Times New Roman" w:cs="Times New Roman"/>
           <w:sz w:val="24"/>
           <w:szCs w:val="24"/>
-          <w:lang w:eastAsia="en-PK"/>
-        </w:rPr>
-      </w:pPr>
-      <w:r>
-        <w:rPr>
-          <w:rFonts w:ascii="Times New Roman" w:eastAsia="Times New Roman" w:hAnsi="Times New Roman" w:cs="Times New Roman"/>
-          <w:sz w:val="24"/>
-          <w:szCs w:val="24"/>
-          <w:lang w:eastAsia="en-PK"/>
-        </w:rPr>
-        <w:t>This project is a clone of the Signal application, focusing on creating core user interaction flows like setting up a profile, entering a phone number, and creating a PIN. The app is developed using Android Studio, with layouts built using XML for static screens and Kotlin for handling activity logic. The primary goal is to simulate the key initial onboarding steps seen in the Signal app, using intuitive and modern UI/UX practices.</w:t>
+          <w:lang w:val="en-PK" w:eastAsia="en-PK"/>
+        </w:rPr>
+      </w:pPr>
+      <w:r>
+        <w:rPr>
+          <w:rFonts w:ascii="Times New Roman" w:eastAsia="Times New Roman" w:hAnsi="Times New Roman" w:cs="Times New Roman"/>
+          <w:sz w:val="24"/>
+          <w:szCs w:val="24"/>
+          <w:lang w:val="en-PK" w:eastAsia="en-PK"/>
+        </w:rPr>
+        <w:t>This project is a clone of the Signal application, focusing on simulating core user interaction flows such as setting up a profile, entering a phone number, and creating a PIN. It is built using Android Studio with layouts in XML and logic in Kotlin. The primary goal is to recreate the key onboarding experiences of the Signal app with modern UI/UX practices.</w:t>
+      </w:r>
+    </w:p>
+    <w:p>
+      <w:pPr>
+        <w:spacing w:before="100" w:beforeAutospacing="1" w:after="100" w:afterAutospacing="1" w:line="240" w:lineRule="auto"/>
+        <w:outlineLvl w:val="1"/>
+        <w:rPr>
+          <w:rFonts w:ascii="Times New Roman" w:eastAsia="Times New Roman" w:hAnsi="Times New Roman" w:cs="Times New Roman"/>
+          <w:b/>
+          <w:bCs/>
+          <w:sz w:val="36"/>
+          <w:szCs w:val="36"/>
+          <w:lang w:val="en-PK" w:eastAsia="en-PK"/>
+        </w:rPr>
+      </w:pPr>
+      <w:r>
+        <w:rPr>
+          <w:rFonts w:ascii="Times New Roman" w:eastAsia="Times New Roman" w:hAnsi="Times New Roman" w:cs="Times New Roman"/>
+          <w:b/>
+          <w:bCs/>
+          <w:sz w:val="36"/>
+          <w:szCs w:val="36"/>
+          <w:lang w:val="en-PK" w:eastAsia="en-PK"/>
+        </w:rPr>
+        <w:t>Key Features</w:t>
+      </w:r>
+    </w:p>
+    <w:p>
+      <w:pPr>
+        <w:numPr>
+          <w:ilvl w:val="0"/>
+          <w:numId w:val="13"/>
+        </w:numPr>
+        <w:spacing w:before="100" w:beforeAutospacing="1" w:after="100" w:afterAutospacing="1" w:line="240" w:lineRule="auto"/>
+        <w:rPr>
+          <w:rFonts w:ascii="Times New Roman" w:eastAsia="Times New Roman" w:hAnsi="Times New Roman" w:cs="Times New Roman"/>
+          <w:sz w:val="24"/>
+          <w:szCs w:val="24"/>
+          <w:lang w:val="en-PK" w:eastAsia="en-PK"/>
+        </w:rPr>
+      </w:pPr>
+      <w:r>
+        <w:rPr>
+          <w:rFonts w:ascii="Times New Roman" w:eastAsia="Times New Roman" w:hAnsi="Times New Roman" w:cs="Times New Roman"/>
+          <w:b/>
+          <w:bCs/>
+          <w:sz w:val="24"/>
+          <w:szCs w:val="24"/>
+          <w:lang w:val="en-PK" w:eastAsia="en-PK"/>
+        </w:rPr>
+        <w:t>Profile Setup Screen</w:t>
+      </w:r>
+      <w:r>
+        <w:rPr>
+          <w:rFonts w:ascii="Times New Roman" w:eastAsia="Times New Roman" w:hAnsi="Times New Roman" w:cs="Times New Roman"/>
+          <w:sz w:val="24"/>
+          <w:szCs w:val="24"/>
+          <w:lang w:val="en-PK" w:eastAsia="en-PK"/>
+        </w:rPr>
+        <w:t>: Users can enter their profile information, including first name, last name, and a profile picture.</w:t>
+      </w:r>
+    </w:p>
+    <w:p>
+      <w:pPr>
+        <w:numPr>
+          <w:ilvl w:val="0"/>
+          <w:numId w:val="13"/>
+        </w:numPr>
+        <w:spacing w:before="100" w:beforeAutospacing="1" w:after="100" w:afterAutospacing="1" w:line="240" w:lineRule="auto"/>
+        <w:rPr>
+          <w:rFonts w:ascii="Times New Roman" w:eastAsia="Times New Roman" w:hAnsi="Times New Roman" w:cs="Times New Roman"/>
+          <w:sz w:val="24"/>
+          <w:szCs w:val="24"/>
+          <w:lang w:val="en-PK" w:eastAsia="en-PK"/>
+        </w:rPr>
+      </w:pPr>
+      <w:r>
+        <w:rPr>
+          <w:rFonts w:ascii="Times New Roman" w:eastAsia="Times New Roman" w:hAnsi="Times New Roman" w:cs="Times New Roman"/>
+          <w:b/>
+          <w:bCs/>
+          <w:sz w:val="24"/>
+          <w:szCs w:val="24"/>
+          <w:lang w:val="en-PK" w:eastAsia="en-PK"/>
+        </w:rPr>
+        <w:t>Phone Number Screen</w:t>
+      </w:r>
+      <w:r>
+        <w:rPr>
+          <w:rFonts w:ascii="Times New Roman" w:eastAsia="Times New Roman" w:hAnsi="Times New Roman" w:cs="Times New Roman"/>
+          <w:sz w:val="24"/>
+          <w:szCs w:val="24"/>
+          <w:lang w:val="en-PK" w:eastAsia="en-PK"/>
+        </w:rPr>
+        <w:t>: Users enter their phone number for registration, selecting a country code from a dropdown spinner.</w:t>
+      </w:r>
+    </w:p>
+    <w:p>
+      <w:pPr>
+        <w:numPr>
+          <w:ilvl w:val="0"/>
+          <w:numId w:val="13"/>
+        </w:numPr>
+        <w:spacing w:before="100" w:beforeAutospacing="1" w:after="100" w:afterAutospacing="1" w:line="240" w:lineRule="auto"/>
+        <w:rPr>
+          <w:rFonts w:ascii="Times New Roman" w:eastAsia="Times New Roman" w:hAnsi="Times New Roman" w:cs="Times New Roman"/>
+          <w:sz w:val="24"/>
+          <w:szCs w:val="24"/>
+          <w:lang w:val="en-PK" w:eastAsia="en-PK"/>
+        </w:rPr>
+      </w:pPr>
+      <w:r>
+        <w:rPr>
+          <w:rFonts w:ascii="Times New Roman" w:eastAsia="Times New Roman" w:hAnsi="Times New Roman" w:cs="Times New Roman"/>
+          <w:b/>
+          <w:bCs/>
+          <w:sz w:val="24"/>
+          <w:szCs w:val="24"/>
+          <w:lang w:val="en-PK" w:eastAsia="en-PK"/>
+        </w:rPr>
+        <w:t>Create PIN Screen</w:t>
+      </w:r>
+      <w:r>
+        <w:rPr>
+          <w:rFonts w:ascii="Times New Roman" w:eastAsia="Times New Roman" w:hAnsi="Times New Roman" w:cs="Times New Roman"/>
+          <w:sz w:val="24"/>
+          <w:szCs w:val="24"/>
+          <w:lang w:val="en-PK" w:eastAsia="en-PK"/>
+        </w:rPr>
+        <w:t>: Users are prompted to create a secure PIN, with the option for an alphanumeric password.</w:t>
+      </w:r>
+    </w:p>
+    <w:p>
+      <w:pPr>
+        <w:numPr>
+          <w:ilvl w:val="0"/>
+          <w:numId w:val="13"/>
+        </w:numPr>
+        <w:spacing w:before="100" w:beforeAutospacing="1" w:after="100" w:afterAutospacing="1" w:line="240" w:lineRule="auto"/>
+        <w:rPr>
+          <w:rFonts w:ascii="Times New Roman" w:eastAsia="Times New Roman" w:hAnsi="Times New Roman" w:cs="Times New Roman"/>
+          <w:sz w:val="24"/>
+          <w:szCs w:val="24"/>
+          <w:lang w:val="en-PK" w:eastAsia="en-PK"/>
+        </w:rPr>
+      </w:pPr>
+      <w:r>
+        <w:rPr>
+          <w:rFonts w:ascii="Times New Roman" w:eastAsia="Times New Roman" w:hAnsi="Times New Roman" w:cs="Times New Roman"/>
+          <w:b/>
+          <w:bCs/>
+          <w:sz w:val="24"/>
+          <w:szCs w:val="24"/>
+          <w:lang w:val="en-PK" w:eastAsia="en-PK"/>
+        </w:rPr>
+        <w:t>Additional Screens</w:t>
+      </w:r>
+      <w:r>
+        <w:rPr>
+          <w:rFonts w:ascii="Times New Roman" w:eastAsia="Times New Roman" w:hAnsi="Times New Roman" w:cs="Times New Roman"/>
+          <w:sz w:val="24"/>
+          <w:szCs w:val="24"/>
+          <w:lang w:val="en-PK" w:eastAsia="en-PK"/>
+        </w:rPr>
+        <w:t>: Several additional screens were added to enrich the user experience, enhancing the onboarding and setup flows.</w:t>
+      </w:r>
+    </w:p>
+    <w:p>
+      <w:pPr>
+        <w:spacing w:before="100" w:beforeAutospacing="1" w:after="100" w:afterAutospacing="1" w:line="240" w:lineRule="auto"/>
+        <w:outlineLvl w:val="1"/>
+        <w:rPr>
+          <w:rFonts w:ascii="Times New Roman" w:eastAsia="Times New Roman" w:hAnsi="Times New Roman" w:cs="Times New Roman"/>
+          <w:b/>
+          <w:bCs/>
+          <w:sz w:val="36"/>
+          <w:szCs w:val="36"/>
+          <w:lang w:val="en-PK" w:eastAsia="en-PK"/>
+        </w:rPr>
+      </w:pPr>
+      <w:r>
+        <w:rPr>
+          <w:rFonts w:ascii="Times New Roman" w:eastAsia="Times New Roman" w:hAnsi="Times New Roman" w:cs="Times New Roman"/>
+          <w:b/>
+          <w:bCs/>
+          <w:sz w:val="36"/>
+          <w:szCs w:val="36"/>
+          <w:lang w:val="en-PK" w:eastAsia="en-PK"/>
+        </w:rPr>
+        <w:t>Setup Instructions</w:t>
       </w:r>
     </w:p>
     <w:p>
@@ -84,7 +274,7 @@
           <w:bCs/>
           <w:sz w:val="27"/>
           <w:szCs w:val="27"/>
-          <w:lang w:eastAsia="en-PK"/>
+          <w:lang w:val="en-PK" w:eastAsia="en-PK"/>
         </w:rPr>
       </w:pPr>
       <w:r>
@@ -94,23 +284,23 @@
           <w:bCs/>
           <w:sz w:val="27"/>
           <w:szCs w:val="27"/>
-          <w:lang w:eastAsia="en-PK"/>
-        </w:rPr>
-        <w:t>Key Features:</w:t>
+          <w:lang w:val="en-PK" w:eastAsia="en-PK"/>
+        </w:rPr>
+        <w:t>Prerequisites</w:t>
       </w:r>
     </w:p>
     <w:p>
       <w:pPr>
         <w:numPr>
           <w:ilvl w:val="0"/>
-          <w:numId w:val="1"/>
+          <w:numId w:val="14"/>
         </w:numPr>
         <w:spacing w:before="100" w:beforeAutospacing="1" w:after="100" w:afterAutospacing="1" w:line="240" w:lineRule="auto"/>
         <w:rPr>
           <w:rFonts w:ascii="Times New Roman" w:eastAsia="Times New Roman" w:hAnsi="Times New Roman" w:cs="Times New Roman"/>
           <w:sz w:val="24"/>
           <w:szCs w:val="24"/>
-          <w:lang w:eastAsia="en-PK"/>
+          <w:lang w:val="en-PK" w:eastAsia="en-PK"/>
         </w:rPr>
       </w:pPr>
       <w:r>
@@ -120,32 +310,32 @@
           <w:bCs/>
           <w:sz w:val="24"/>
           <w:szCs w:val="24"/>
-          <w:lang w:eastAsia="en-PK"/>
-        </w:rPr>
-        <w:t>Profile Setup Screen</w:t>
-      </w:r>
-      <w:r>
-        <w:rPr>
-          <w:rFonts w:ascii="Times New Roman" w:eastAsia="Times New Roman" w:hAnsi="Times New Roman" w:cs="Times New Roman"/>
-          <w:sz w:val="24"/>
-          <w:szCs w:val="24"/>
-          <w:lang w:eastAsia="en-PK"/>
-        </w:rPr>
-        <w:t>: Users can enter their profile information, such as first name, last name, and profile picture.</w:t>
+          <w:lang w:val="en-PK" w:eastAsia="en-PK"/>
+        </w:rPr>
+        <w:t>Android Studio</w:t>
+      </w:r>
+      <w:r>
+        <w:rPr>
+          <w:rFonts w:ascii="Times New Roman" w:eastAsia="Times New Roman" w:hAnsi="Times New Roman" w:cs="Times New Roman"/>
+          <w:sz w:val="24"/>
+          <w:szCs w:val="24"/>
+          <w:lang w:val="en-PK" w:eastAsia="en-PK"/>
+        </w:rPr>
+        <w:t>: Ensure Android Studio is installed.</w:t>
       </w:r>
     </w:p>
     <w:p>
       <w:pPr>
         <w:numPr>
           <w:ilvl w:val="0"/>
-          <w:numId w:val="1"/>
+          <w:numId w:val="14"/>
         </w:numPr>
         <w:spacing w:before="100" w:beforeAutospacing="1" w:after="100" w:afterAutospacing="1" w:line="240" w:lineRule="auto"/>
         <w:rPr>
           <w:rFonts w:ascii="Times New Roman" w:eastAsia="Times New Roman" w:hAnsi="Times New Roman" w:cs="Times New Roman"/>
           <w:sz w:val="24"/>
           <w:szCs w:val="24"/>
-          <w:lang w:eastAsia="en-PK"/>
+          <w:lang w:val="en-PK" w:eastAsia="en-PK"/>
         </w:rPr>
       </w:pPr>
       <w:r>
@@ -155,32 +345,32 @@
           <w:bCs/>
           <w:sz w:val="24"/>
           <w:szCs w:val="24"/>
-          <w:lang w:eastAsia="en-PK"/>
-        </w:rPr>
-        <w:t>Phone Number Screen</w:t>
-      </w:r>
-      <w:r>
-        <w:rPr>
-          <w:rFonts w:ascii="Times New Roman" w:eastAsia="Times New Roman" w:hAnsi="Times New Roman" w:cs="Times New Roman"/>
-          <w:sz w:val="24"/>
-          <w:szCs w:val="24"/>
-          <w:lang w:eastAsia="en-PK"/>
-        </w:rPr>
-        <w:t>: Users enter their phone number to sign up and select a country code using a drop-down spinner.</w:t>
+          <w:lang w:val="en-PK" w:eastAsia="en-PK"/>
+        </w:rPr>
+        <w:t>Git</w:t>
+      </w:r>
+      <w:r>
+        <w:rPr>
+          <w:rFonts w:ascii="Times New Roman" w:eastAsia="Times New Roman" w:hAnsi="Times New Roman" w:cs="Times New Roman"/>
+          <w:sz w:val="24"/>
+          <w:szCs w:val="24"/>
+          <w:lang w:val="en-PK" w:eastAsia="en-PK"/>
+        </w:rPr>
+        <w:t>: Install and configure Git.</w:t>
       </w:r>
     </w:p>
     <w:p>
       <w:pPr>
         <w:numPr>
           <w:ilvl w:val="0"/>
-          <w:numId w:val="1"/>
+          <w:numId w:val="14"/>
         </w:numPr>
         <w:spacing w:before="100" w:beforeAutospacing="1" w:after="100" w:afterAutospacing="1" w:line="240" w:lineRule="auto"/>
         <w:rPr>
           <w:rFonts w:ascii="Times New Roman" w:eastAsia="Times New Roman" w:hAnsi="Times New Roman" w:cs="Times New Roman"/>
           <w:sz w:val="24"/>
           <w:szCs w:val="24"/>
-          <w:lang w:eastAsia="en-PK"/>
+          <w:lang w:val="en-PK" w:eastAsia="en-PK"/>
         </w:rPr>
       </w:pPr>
       <w:r>
@@ -190,30 +380,438 @@
           <w:bCs/>
           <w:sz w:val="24"/>
           <w:szCs w:val="24"/>
-          <w:lang w:eastAsia="en-PK"/>
-        </w:rPr>
-        <w:t>Create PIN Screen</w:t>
-      </w:r>
-      <w:r>
-        <w:rPr>
-          <w:rFonts w:ascii="Times New Roman" w:eastAsia="Times New Roman" w:hAnsi="Times New Roman" w:cs="Times New Roman"/>
-          <w:sz w:val="24"/>
-          <w:szCs w:val="24"/>
-          <w:lang w:eastAsia="en-PK"/>
-        </w:rPr>
-        <w:t>: Users are prompted to create a secure PIN with options for an alphanumeric password.</w:t>
+          <w:lang w:val="en-PK" w:eastAsia="en-PK"/>
+        </w:rPr>
+        <w:t>Android SDK</w:t>
+      </w:r>
+      <w:r>
+        <w:rPr>
+          <w:rFonts w:ascii="Times New Roman" w:eastAsia="Times New Roman" w:hAnsi="Times New Roman" w:cs="Times New Roman"/>
+          <w:sz w:val="24"/>
+          <w:szCs w:val="24"/>
+          <w:lang w:val="en-PK" w:eastAsia="en-PK"/>
+        </w:rPr>
+        <w:t>: Install required SDK versions via Android Studio's SDK Manager.</w:t>
       </w:r>
     </w:p>
     <w:p>
       <w:pPr>
-        <w:spacing w:after="0" w:line="240" w:lineRule="auto"/>
-        <w:rPr>
-          <w:rFonts w:ascii="Times New Roman" w:eastAsia="Times New Roman" w:hAnsi="Times New Roman" w:cs="Times New Roman"/>
-          <w:sz w:val="24"/>
-          <w:szCs w:val="24"/>
-          <w:lang w:eastAsia="en-PK"/>
-        </w:rPr>
-      </w:pPr>
+        <w:spacing w:before="100" w:beforeAutospacing="1" w:after="100" w:afterAutospacing="1" w:line="240" w:lineRule="auto"/>
+        <w:outlineLvl w:val="2"/>
+        <w:rPr>
+          <w:rFonts w:ascii="Times New Roman" w:eastAsia="Times New Roman" w:hAnsi="Times New Roman" w:cs="Times New Roman"/>
+          <w:b/>
+          <w:bCs/>
+          <w:sz w:val="27"/>
+          <w:szCs w:val="27"/>
+          <w:lang w:val="en-PK" w:eastAsia="en-PK"/>
+        </w:rPr>
+      </w:pPr>
+      <w:r>
+        <w:rPr>
+          <w:rFonts w:ascii="Times New Roman" w:eastAsia="Times New Roman" w:hAnsi="Times New Roman" w:cs="Times New Roman"/>
+          <w:b/>
+          <w:bCs/>
+          <w:sz w:val="27"/>
+          <w:szCs w:val="27"/>
+          <w:lang w:val="en-PK" w:eastAsia="en-PK"/>
+        </w:rPr>
+        <w:t>Steps</w:t>
+      </w:r>
+    </w:p>
+    <w:p>
+      <w:pPr>
+        <w:numPr>
+          <w:ilvl w:val="0"/>
+          <w:numId w:val="15"/>
+        </w:numPr>
+        <w:spacing w:before="100" w:beforeAutospacing="1" w:after="100" w:afterAutospacing="1" w:line="240" w:lineRule="auto"/>
+        <w:rPr>
+          <w:rFonts w:ascii="Times New Roman" w:eastAsia="Times New Roman" w:hAnsi="Times New Roman" w:cs="Times New Roman"/>
+          <w:sz w:val="24"/>
+          <w:szCs w:val="24"/>
+          <w:lang w:val="en-PK" w:eastAsia="en-PK"/>
+        </w:rPr>
+      </w:pPr>
+      <w:r>
+        <w:rPr>
+          <w:rFonts w:ascii="Times New Roman" w:eastAsia="Times New Roman" w:hAnsi="Times New Roman" w:cs="Times New Roman"/>
+          <w:b/>
+          <w:bCs/>
+          <w:sz w:val="24"/>
+          <w:szCs w:val="24"/>
+          <w:lang w:val="en-PK" w:eastAsia="en-PK"/>
+        </w:rPr>
+        <w:t>Clone the repository</w:t>
+      </w:r>
+      <w:r>
+        <w:rPr>
+          <w:rFonts w:ascii="Times New Roman" w:eastAsia="Times New Roman" w:hAnsi="Times New Roman" w:cs="Times New Roman"/>
+          <w:sz w:val="24"/>
+          <w:szCs w:val="24"/>
+          <w:lang w:val="en-PK" w:eastAsia="en-PK"/>
+        </w:rPr>
+        <w:t>:</w:t>
+      </w:r>
+    </w:p>
+    <w:p>
+      <w:pPr>
+        <w:spacing w:before="100" w:beforeAutospacing="1" w:after="100" w:afterAutospacing="1" w:line="240" w:lineRule="auto"/>
+        <w:ind w:left="720"/>
+        <w:rPr>
+          <w:rFonts w:ascii="Times New Roman" w:eastAsia="Times New Roman" w:hAnsi="Times New Roman" w:cs="Times New Roman"/>
+          <w:sz w:val="24"/>
+          <w:szCs w:val="24"/>
+          <w:lang w:val="en-PK" w:eastAsia="en-PK"/>
+        </w:rPr>
+      </w:pPr>
+      <w:r>
+        <w:rPr>
+          <w:rFonts w:ascii="Times New Roman" w:eastAsia="Times New Roman" w:hAnsi="Times New Roman" w:cs="Times New Roman"/>
+          <w:sz w:val="24"/>
+          <w:szCs w:val="24"/>
+          <w:lang w:val="en-PK" w:eastAsia="en-PK"/>
+        </w:rPr>
+        <w:t>https://github.com/farzandali123/Signal</w:t>
+      </w:r>
+      <w:bookmarkStart w:id="0" w:name="_GoBack"/>
+      <w:bookmarkEnd w:id="0"/>
+    </w:p>
+    <w:p>
+      <w:pPr>
+        <w:numPr>
+          <w:ilvl w:val="0"/>
+          <w:numId w:val="15"/>
+        </w:numPr>
+        <w:spacing w:before="100" w:beforeAutospacing="1" w:after="100" w:afterAutospacing="1" w:line="240" w:lineRule="auto"/>
+        <w:rPr>
+          <w:rFonts w:ascii="Times New Roman" w:eastAsia="Times New Roman" w:hAnsi="Times New Roman" w:cs="Times New Roman"/>
+          <w:sz w:val="24"/>
+          <w:szCs w:val="24"/>
+          <w:lang w:val="en-PK" w:eastAsia="en-PK"/>
+        </w:rPr>
+      </w:pPr>
+      <w:r>
+        <w:rPr>
+          <w:rFonts w:ascii="Times New Roman" w:eastAsia="Times New Roman" w:hAnsi="Times New Roman" w:cs="Times New Roman"/>
+          <w:b/>
+          <w:bCs/>
+          <w:sz w:val="24"/>
+          <w:szCs w:val="24"/>
+          <w:lang w:val="en-PK" w:eastAsia="en-PK"/>
+        </w:rPr>
+        <w:t>Open the project in Android Studio</w:t>
+      </w:r>
+      <w:r>
+        <w:rPr>
+          <w:rFonts w:ascii="Times New Roman" w:eastAsia="Times New Roman" w:hAnsi="Times New Roman" w:cs="Times New Roman"/>
+          <w:sz w:val="24"/>
+          <w:szCs w:val="24"/>
+          <w:lang w:val="en-PK" w:eastAsia="en-PK"/>
+        </w:rPr>
+        <w:t>:</w:t>
+      </w:r>
+    </w:p>
+    <w:p>
+      <w:pPr>
+        <w:numPr>
+          <w:ilvl w:val="1"/>
+          <w:numId w:val="15"/>
+        </w:numPr>
+        <w:spacing w:before="100" w:beforeAutospacing="1" w:after="100" w:afterAutospacing="1" w:line="240" w:lineRule="auto"/>
+        <w:rPr>
+          <w:rFonts w:ascii="Times New Roman" w:eastAsia="Times New Roman" w:hAnsi="Times New Roman" w:cs="Times New Roman"/>
+          <w:sz w:val="24"/>
+          <w:szCs w:val="24"/>
+          <w:lang w:val="en-PK" w:eastAsia="en-PK"/>
+        </w:rPr>
+      </w:pPr>
+      <w:r>
+        <w:rPr>
+          <w:rFonts w:ascii="Times New Roman" w:eastAsia="Times New Roman" w:hAnsi="Times New Roman" w:cs="Times New Roman"/>
+          <w:sz w:val="24"/>
+          <w:szCs w:val="24"/>
+          <w:lang w:val="en-PK" w:eastAsia="en-PK"/>
+        </w:rPr>
+        <w:t xml:space="preserve">Go to </w:t>
+      </w:r>
+      <w:r>
+        <w:rPr>
+          <w:rFonts w:ascii="Courier New" w:eastAsia="Times New Roman" w:hAnsi="Courier New" w:cs="Courier New"/>
+          <w:sz w:val="20"/>
+          <w:szCs w:val="20"/>
+          <w:lang w:val="en-PK" w:eastAsia="en-PK"/>
+        </w:rPr>
+        <w:t>File &gt; Open</w:t>
+      </w:r>
+      <w:r>
+        <w:rPr>
+          <w:rFonts w:ascii="Times New Roman" w:eastAsia="Times New Roman" w:hAnsi="Times New Roman" w:cs="Times New Roman"/>
+          <w:sz w:val="24"/>
+          <w:szCs w:val="24"/>
+          <w:lang w:val="en-PK" w:eastAsia="en-PK"/>
+        </w:rPr>
+        <w:t>, then select the cloned project folder.</w:t>
+      </w:r>
+    </w:p>
+    <w:p>
+      <w:pPr>
+        <w:numPr>
+          <w:ilvl w:val="0"/>
+          <w:numId w:val="15"/>
+        </w:numPr>
+        <w:spacing w:before="100" w:beforeAutospacing="1" w:after="100" w:afterAutospacing="1" w:line="240" w:lineRule="auto"/>
+        <w:rPr>
+          <w:rFonts w:ascii="Times New Roman" w:eastAsia="Times New Roman" w:hAnsi="Times New Roman" w:cs="Times New Roman"/>
+          <w:sz w:val="24"/>
+          <w:szCs w:val="24"/>
+          <w:lang w:val="en-PK" w:eastAsia="en-PK"/>
+        </w:rPr>
+      </w:pPr>
+      <w:r>
+        <w:rPr>
+          <w:rFonts w:ascii="Times New Roman" w:eastAsia="Times New Roman" w:hAnsi="Times New Roman" w:cs="Times New Roman"/>
+          <w:b/>
+          <w:bCs/>
+          <w:sz w:val="24"/>
+          <w:szCs w:val="24"/>
+          <w:lang w:val="en-PK" w:eastAsia="en-PK"/>
+        </w:rPr>
+        <w:t>Sync with Gradle</w:t>
+      </w:r>
+      <w:r>
+        <w:rPr>
+          <w:rFonts w:ascii="Times New Roman" w:eastAsia="Times New Roman" w:hAnsi="Times New Roman" w:cs="Times New Roman"/>
+          <w:sz w:val="24"/>
+          <w:szCs w:val="24"/>
+          <w:lang w:val="en-PK" w:eastAsia="en-PK"/>
+        </w:rPr>
+        <w:t>:</w:t>
+      </w:r>
+    </w:p>
+    <w:p>
+      <w:pPr>
+        <w:numPr>
+          <w:ilvl w:val="1"/>
+          <w:numId w:val="15"/>
+        </w:numPr>
+        <w:spacing w:before="100" w:beforeAutospacing="1" w:after="100" w:afterAutospacing="1" w:line="240" w:lineRule="auto"/>
+        <w:rPr>
+          <w:rFonts w:ascii="Times New Roman" w:eastAsia="Times New Roman" w:hAnsi="Times New Roman" w:cs="Times New Roman"/>
+          <w:sz w:val="24"/>
+          <w:szCs w:val="24"/>
+          <w:lang w:val="en-PK" w:eastAsia="en-PK"/>
+        </w:rPr>
+      </w:pPr>
+      <w:r>
+        <w:rPr>
+          <w:rFonts w:ascii="Times New Roman" w:eastAsia="Times New Roman" w:hAnsi="Times New Roman" w:cs="Times New Roman"/>
+          <w:sz w:val="24"/>
+          <w:szCs w:val="24"/>
+          <w:lang w:val="en-PK" w:eastAsia="en-PK"/>
+        </w:rPr>
+        <w:t>Click "Sync Now" when prompted to ensure dependencies are correctly downloaded.</w:t>
+      </w:r>
+    </w:p>
+    <w:p>
+      <w:pPr>
+        <w:numPr>
+          <w:ilvl w:val="0"/>
+          <w:numId w:val="15"/>
+        </w:numPr>
+        <w:spacing w:before="100" w:beforeAutospacing="1" w:after="100" w:afterAutospacing="1" w:line="240" w:lineRule="auto"/>
+        <w:rPr>
+          <w:rFonts w:ascii="Times New Roman" w:eastAsia="Times New Roman" w:hAnsi="Times New Roman" w:cs="Times New Roman"/>
+          <w:sz w:val="24"/>
+          <w:szCs w:val="24"/>
+          <w:lang w:val="en-PK" w:eastAsia="en-PK"/>
+        </w:rPr>
+      </w:pPr>
+      <w:r>
+        <w:rPr>
+          <w:rFonts w:ascii="Times New Roman" w:eastAsia="Times New Roman" w:hAnsi="Times New Roman" w:cs="Times New Roman"/>
+          <w:b/>
+          <w:bCs/>
+          <w:sz w:val="24"/>
+          <w:szCs w:val="24"/>
+          <w:lang w:val="en-PK" w:eastAsia="en-PK"/>
+        </w:rPr>
+        <w:t>Run the app</w:t>
+      </w:r>
+      <w:r>
+        <w:rPr>
+          <w:rFonts w:ascii="Times New Roman" w:eastAsia="Times New Roman" w:hAnsi="Times New Roman" w:cs="Times New Roman"/>
+          <w:sz w:val="24"/>
+          <w:szCs w:val="24"/>
+          <w:lang w:val="en-PK" w:eastAsia="en-PK"/>
+        </w:rPr>
+        <w:t>:</w:t>
+      </w:r>
+    </w:p>
+    <w:p>
+      <w:pPr>
+        <w:numPr>
+          <w:ilvl w:val="1"/>
+          <w:numId w:val="15"/>
+        </w:numPr>
+        <w:spacing w:before="100" w:beforeAutospacing="1" w:after="100" w:afterAutospacing="1" w:line="240" w:lineRule="auto"/>
+        <w:rPr>
+          <w:rFonts w:ascii="Times New Roman" w:eastAsia="Times New Roman" w:hAnsi="Times New Roman" w:cs="Times New Roman"/>
+          <w:sz w:val="24"/>
+          <w:szCs w:val="24"/>
+          <w:lang w:val="en-PK" w:eastAsia="en-PK"/>
+        </w:rPr>
+      </w:pPr>
+      <w:r>
+        <w:rPr>
+          <w:rFonts w:ascii="Times New Roman" w:eastAsia="Times New Roman" w:hAnsi="Times New Roman" w:cs="Times New Roman"/>
+          <w:b/>
+          <w:bCs/>
+          <w:sz w:val="24"/>
+          <w:szCs w:val="24"/>
+          <w:lang w:val="en-PK" w:eastAsia="en-PK"/>
+        </w:rPr>
+        <w:t>Emulator</w:t>
+      </w:r>
+      <w:r>
+        <w:rPr>
+          <w:rFonts w:ascii="Times New Roman" w:eastAsia="Times New Roman" w:hAnsi="Times New Roman" w:cs="Times New Roman"/>
+          <w:sz w:val="24"/>
+          <w:szCs w:val="24"/>
+          <w:lang w:val="en-PK" w:eastAsia="en-PK"/>
+        </w:rPr>
+        <w:t xml:space="preserve">: Set up an AVD via </w:t>
+      </w:r>
+      <w:r>
+        <w:rPr>
+          <w:rFonts w:ascii="Courier New" w:eastAsia="Times New Roman" w:hAnsi="Courier New" w:cs="Courier New"/>
+          <w:sz w:val="20"/>
+          <w:szCs w:val="20"/>
+          <w:lang w:val="en-PK" w:eastAsia="en-PK"/>
+        </w:rPr>
+        <w:t>Tools &gt; AVD Manager</w:t>
+      </w:r>
+      <w:r>
+        <w:rPr>
+          <w:rFonts w:ascii="Times New Roman" w:eastAsia="Times New Roman" w:hAnsi="Times New Roman" w:cs="Times New Roman"/>
+          <w:sz w:val="24"/>
+          <w:szCs w:val="24"/>
+          <w:lang w:val="en-PK" w:eastAsia="en-PK"/>
+        </w:rPr>
+        <w:t xml:space="preserve"> if not already done, then run the app.</w:t>
+      </w:r>
+    </w:p>
+    <w:p>
+      <w:pPr>
+        <w:numPr>
+          <w:ilvl w:val="1"/>
+          <w:numId w:val="15"/>
+        </w:numPr>
+        <w:spacing w:before="100" w:beforeAutospacing="1" w:after="100" w:afterAutospacing="1" w:line="240" w:lineRule="auto"/>
+        <w:rPr>
+          <w:rFonts w:ascii="Times New Roman" w:eastAsia="Times New Roman" w:hAnsi="Times New Roman" w:cs="Times New Roman"/>
+          <w:sz w:val="24"/>
+          <w:szCs w:val="24"/>
+          <w:lang w:val="en-PK" w:eastAsia="en-PK"/>
+        </w:rPr>
+      </w:pPr>
+      <w:r>
+        <w:rPr>
+          <w:rFonts w:ascii="Times New Roman" w:eastAsia="Times New Roman" w:hAnsi="Times New Roman" w:cs="Times New Roman"/>
+          <w:b/>
+          <w:bCs/>
+          <w:sz w:val="24"/>
+          <w:szCs w:val="24"/>
+          <w:lang w:val="en-PK" w:eastAsia="en-PK"/>
+        </w:rPr>
+        <w:t>Physical Device</w:t>
+      </w:r>
+      <w:r>
+        <w:rPr>
+          <w:rFonts w:ascii="Times New Roman" w:eastAsia="Times New Roman" w:hAnsi="Times New Roman" w:cs="Times New Roman"/>
+          <w:sz w:val="24"/>
+          <w:szCs w:val="24"/>
+          <w:lang w:val="en-PK" w:eastAsia="en-PK"/>
+        </w:rPr>
+        <w:t>: Connect via USB with USB Debugging enabled, select your device, and run the app.</w:t>
+      </w:r>
+    </w:p>
+    <w:p>
+      <w:pPr>
+        <w:numPr>
+          <w:ilvl w:val="0"/>
+          <w:numId w:val="15"/>
+        </w:numPr>
+        <w:spacing w:before="100" w:beforeAutospacing="1" w:after="100" w:afterAutospacing="1" w:line="240" w:lineRule="auto"/>
+        <w:rPr>
+          <w:rFonts w:ascii="Times New Roman" w:eastAsia="Times New Roman" w:hAnsi="Times New Roman" w:cs="Times New Roman"/>
+          <w:sz w:val="24"/>
+          <w:szCs w:val="24"/>
+          <w:lang w:val="en-PK" w:eastAsia="en-PK"/>
+        </w:rPr>
+      </w:pPr>
+      <w:r>
+        <w:rPr>
+          <w:rFonts w:ascii="Times New Roman" w:eastAsia="Times New Roman" w:hAnsi="Times New Roman" w:cs="Times New Roman"/>
+          <w:b/>
+          <w:bCs/>
+          <w:sz w:val="24"/>
+          <w:szCs w:val="24"/>
+          <w:lang w:val="en-PK" w:eastAsia="en-PK"/>
+        </w:rPr>
+        <w:t>Install missing dependencies</w:t>
+      </w:r>
+      <w:r>
+        <w:rPr>
+          <w:rFonts w:ascii="Times New Roman" w:eastAsia="Times New Roman" w:hAnsi="Times New Roman" w:cs="Times New Roman"/>
+          <w:sz w:val="24"/>
+          <w:szCs w:val="24"/>
+          <w:lang w:val="en-PK" w:eastAsia="en-PK"/>
+        </w:rPr>
+        <w:t>:</w:t>
+      </w:r>
+    </w:p>
+    <w:p>
+      <w:pPr>
+        <w:numPr>
+          <w:ilvl w:val="1"/>
+          <w:numId w:val="15"/>
+        </w:numPr>
+        <w:spacing w:before="100" w:beforeAutospacing="1" w:after="100" w:afterAutospacing="1" w:line="240" w:lineRule="auto"/>
+        <w:rPr>
+          <w:rFonts w:ascii="Times New Roman" w:eastAsia="Times New Roman" w:hAnsi="Times New Roman" w:cs="Times New Roman"/>
+          <w:sz w:val="24"/>
+          <w:szCs w:val="24"/>
+          <w:lang w:val="en-PK" w:eastAsia="en-PK"/>
+        </w:rPr>
+      </w:pPr>
+      <w:r>
+        <w:rPr>
+          <w:rFonts w:ascii="Times New Roman" w:eastAsia="Times New Roman" w:hAnsi="Times New Roman" w:cs="Times New Roman"/>
+          <w:sz w:val="24"/>
+          <w:szCs w:val="24"/>
+          <w:lang w:val="en-PK" w:eastAsia="en-PK"/>
+        </w:rPr>
+        <w:t xml:space="preserve">If any SDKs or libraries are missing, go to </w:t>
+      </w:r>
+      <w:r>
+        <w:rPr>
+          <w:rFonts w:ascii="Courier New" w:eastAsia="Times New Roman" w:hAnsi="Courier New" w:cs="Courier New"/>
+          <w:sz w:val="20"/>
+          <w:szCs w:val="20"/>
+          <w:lang w:val="en-PK" w:eastAsia="en-PK"/>
+        </w:rPr>
+        <w:t>Tools &gt; SDK Manager</w:t>
+      </w:r>
+      <w:r>
+        <w:rPr>
+          <w:rFonts w:ascii="Times New Roman" w:eastAsia="Times New Roman" w:hAnsi="Times New Roman" w:cs="Times New Roman"/>
+          <w:sz w:val="24"/>
+          <w:szCs w:val="24"/>
+          <w:lang w:val="en-PK" w:eastAsia="en-PK"/>
+        </w:rPr>
+        <w:t xml:space="preserve"> and install them.</w:t>
+      </w:r>
     </w:p>
     <w:p>
       <w:pPr>
@@ -225,7 +823,7 @@
           <w:bCs/>
           <w:sz w:val="36"/>
           <w:szCs w:val="36"/>
-          <w:lang w:eastAsia="en-PK"/>
+          <w:lang w:val="en-PK" w:eastAsia="en-PK"/>
         </w:rPr>
       </w:pPr>
       <w:r>
@@ -235,22 +833,50 @@
           <w:bCs/>
           <w:sz w:val="36"/>
           <w:szCs w:val="36"/>
-          <w:lang w:eastAsia="en-PK"/>
-        </w:rPr>
-        <w:t>Setup Instructions</w:t>
+          <w:lang w:val="en-PK" w:eastAsia="en-PK"/>
+        </w:rPr>
+        <w:lastRenderedPageBreak/>
+        <w:t>Screens Designed and Their Purpose</w:t>
       </w:r>
     </w:p>
     <w:p>
       <w:pPr>
+        <w:numPr>
+          <w:ilvl w:val="0"/>
+          <w:numId w:val="16"/>
+        </w:numPr>
         <w:spacing w:before="100" w:beforeAutospacing="1" w:after="100" w:afterAutospacing="1" w:line="240" w:lineRule="auto"/>
-        <w:outlineLvl w:val="2"/>
+        <w:rPr>
+          <w:rFonts w:ascii="Times New Roman" w:eastAsia="Times New Roman" w:hAnsi="Times New Roman" w:cs="Times New Roman"/>
+          <w:sz w:val="24"/>
+          <w:szCs w:val="24"/>
+          <w:lang w:val="en-PK" w:eastAsia="en-PK"/>
+        </w:rPr>
+      </w:pPr>
+      <w:r>
         <w:rPr>
           <w:rFonts w:ascii="Times New Roman" w:eastAsia="Times New Roman" w:hAnsi="Times New Roman" w:cs="Times New Roman"/>
           <w:b/>
           <w:bCs/>
-          <w:sz w:val="27"/>
-          <w:szCs w:val="27"/>
-          <w:lang w:eastAsia="en-PK"/>
+          <w:sz w:val="24"/>
+          <w:szCs w:val="24"/>
+          <w:lang w:val="en-PK" w:eastAsia="en-PK"/>
+        </w:rPr>
+        <w:t>Profile Setup Screen</w:t>
+      </w:r>
+    </w:p>
+    <w:p>
+      <w:pPr>
+        <w:numPr>
+          <w:ilvl w:val="1"/>
+          <w:numId w:val="16"/>
+        </w:numPr>
+        <w:spacing w:before="100" w:beforeAutospacing="1" w:after="100" w:afterAutospacing="1" w:line="240" w:lineRule="auto"/>
+        <w:rPr>
+          <w:rFonts w:ascii="Times New Roman" w:eastAsia="Times New Roman" w:hAnsi="Times New Roman" w:cs="Times New Roman"/>
+          <w:sz w:val="24"/>
+          <w:szCs w:val="24"/>
+          <w:lang w:val="en-PK" w:eastAsia="en-PK"/>
         </w:rPr>
       </w:pPr>
       <w:r>
@@ -258,279 +884,253 @@
           <w:rFonts w:ascii="Times New Roman" w:eastAsia="Times New Roman" w:hAnsi="Times New Roman" w:cs="Times New Roman"/>
           <w:b/>
           <w:bCs/>
-          <w:sz w:val="27"/>
-          <w:szCs w:val="27"/>
-          <w:lang w:eastAsia="en-PK"/>
-        </w:rPr>
-        <w:t>Prerequisites:</w:t>
-      </w:r>
-    </w:p>
-    <w:p>
-      <w:pPr>
-        <w:numPr>
-          <w:ilvl w:val="0"/>
-          <w:numId w:val="11"/>
-        </w:numPr>
-        <w:spacing w:before="100" w:beforeAutospacing="1" w:after="100" w:afterAutospacing="1" w:line="240" w:lineRule="auto"/>
-        <w:rPr>
-          <w:rFonts w:ascii="Times New Roman" w:eastAsia="Times New Roman" w:hAnsi="Times New Roman" w:cs="Times New Roman"/>
-          <w:sz w:val="24"/>
-          <w:szCs w:val="24"/>
-          <w:lang w:eastAsia="en-PK"/>
-        </w:rPr>
-      </w:pPr>
-      <w:r>
-        <w:rPr>
-          <w:rFonts w:ascii="Times New Roman" w:eastAsia="Times New Roman" w:hAnsi="Times New Roman" w:cs="Times New Roman"/>
-          <w:b/>
-          <w:bCs/>
-          <w:sz w:val="24"/>
-          <w:szCs w:val="24"/>
-          <w:lang w:eastAsia="en-PK"/>
-        </w:rPr>
-        <w:t>Android Studio</w:t>
-      </w:r>
-      <w:r>
-        <w:rPr>
-          <w:rFonts w:ascii="Times New Roman" w:eastAsia="Times New Roman" w:hAnsi="Times New Roman" w:cs="Times New Roman"/>
-          <w:sz w:val="24"/>
-          <w:szCs w:val="24"/>
-          <w:lang w:eastAsia="en-PK"/>
-        </w:rPr>
-        <w:t>: Ensure Android Studio is installed on your machine.</w:t>
-      </w:r>
-    </w:p>
-    <w:p>
-      <w:pPr>
-        <w:numPr>
-          <w:ilvl w:val="0"/>
-          <w:numId w:val="11"/>
-        </w:numPr>
-        <w:spacing w:before="100" w:beforeAutospacing="1" w:after="100" w:afterAutospacing="1" w:line="240" w:lineRule="auto"/>
-        <w:rPr>
-          <w:rFonts w:ascii="Times New Roman" w:eastAsia="Times New Roman" w:hAnsi="Times New Roman" w:cs="Times New Roman"/>
-          <w:sz w:val="24"/>
-          <w:szCs w:val="24"/>
-          <w:lang w:eastAsia="en-PK"/>
-        </w:rPr>
-      </w:pPr>
-      <w:r>
-        <w:rPr>
-          <w:rFonts w:ascii="Times New Roman" w:eastAsia="Times New Roman" w:hAnsi="Times New Roman" w:cs="Times New Roman"/>
-          <w:b/>
-          <w:bCs/>
-          <w:sz w:val="24"/>
-          <w:szCs w:val="24"/>
-          <w:lang w:eastAsia="en-PK"/>
-        </w:rPr>
-        <w:t>Git</w:t>
-      </w:r>
-      <w:r>
-        <w:rPr>
-          <w:rFonts w:ascii="Times New Roman" w:eastAsia="Times New Roman" w:hAnsi="Times New Roman" w:cs="Times New Roman"/>
-          <w:sz w:val="24"/>
-          <w:szCs w:val="24"/>
-          <w:lang w:eastAsia="en-PK"/>
-        </w:rPr>
-        <w:t>: Make sure Git is installed and configured properly.</w:t>
-      </w:r>
-    </w:p>
-    <w:p>
-      <w:pPr>
-        <w:numPr>
-          <w:ilvl w:val="0"/>
-          <w:numId w:val="11"/>
-        </w:numPr>
-        <w:spacing w:before="100" w:beforeAutospacing="1" w:after="100" w:afterAutospacing="1" w:line="240" w:lineRule="auto"/>
-        <w:rPr>
-          <w:rFonts w:ascii="Times New Roman" w:eastAsia="Times New Roman" w:hAnsi="Times New Roman" w:cs="Times New Roman"/>
-          <w:sz w:val="24"/>
-          <w:szCs w:val="24"/>
-          <w:lang w:eastAsia="en-PK"/>
-        </w:rPr>
-      </w:pPr>
-      <w:r>
-        <w:rPr>
-          <w:rFonts w:ascii="Times New Roman" w:eastAsia="Times New Roman" w:hAnsi="Times New Roman" w:cs="Times New Roman"/>
-          <w:b/>
-          <w:bCs/>
-          <w:sz w:val="24"/>
-          <w:szCs w:val="24"/>
-          <w:lang w:eastAsia="en-PK"/>
-        </w:rPr>
-        <w:t>Android SDK</w:t>
-      </w:r>
-      <w:r>
-        <w:rPr>
-          <w:rFonts w:ascii="Times New Roman" w:eastAsia="Times New Roman" w:hAnsi="Times New Roman" w:cs="Times New Roman"/>
-          <w:sz w:val="24"/>
-          <w:szCs w:val="24"/>
-          <w:lang w:eastAsia="en-PK"/>
-        </w:rPr>
-        <w:t>: Ensure the required SDK versions are installed via the SDK Manager in Android Studio.</w:t>
-      </w:r>
-    </w:p>
-    <w:p>
-      <w:pPr>
-        <w:spacing w:before="100" w:beforeAutospacing="1" w:after="100" w:afterAutospacing="1" w:line="240" w:lineRule="auto"/>
-        <w:outlineLvl w:val="2"/>
-        <w:rPr>
-          <w:rFonts w:ascii="Times New Roman" w:eastAsia="Times New Roman" w:hAnsi="Times New Roman" w:cs="Times New Roman"/>
-          <w:b/>
-          <w:bCs/>
-          <w:sz w:val="27"/>
-          <w:szCs w:val="27"/>
-          <w:lang w:eastAsia="en-PK"/>
-        </w:rPr>
-      </w:pPr>
-      <w:r>
-        <w:rPr>
-          <w:rFonts w:ascii="Times New Roman" w:eastAsia="Times New Roman" w:hAnsi="Times New Roman" w:cs="Times New Roman"/>
-          <w:b/>
-          <w:bCs/>
-          <w:sz w:val="27"/>
-          <w:szCs w:val="27"/>
-          <w:lang w:eastAsia="en-PK"/>
-        </w:rPr>
-        <w:t>Steps:</w:t>
-      </w:r>
-    </w:p>
-    <w:p>
-      <w:pPr>
-        <w:numPr>
-          <w:ilvl w:val="0"/>
-          <w:numId w:val="12"/>
-        </w:numPr>
-        <w:spacing w:before="100" w:beforeAutospacing="1" w:after="100" w:afterAutospacing="1" w:line="240" w:lineRule="auto"/>
-        <w:rPr>
-          <w:rFonts w:ascii="Times New Roman" w:eastAsia="Times New Roman" w:hAnsi="Times New Roman" w:cs="Times New Roman"/>
-          <w:sz w:val="24"/>
-          <w:szCs w:val="24"/>
-          <w:lang w:eastAsia="en-PK"/>
-        </w:rPr>
-      </w:pPr>
-      <w:r>
-        <w:rPr>
-          <w:rFonts w:ascii="Times New Roman" w:eastAsia="Times New Roman" w:hAnsi="Times New Roman" w:cs="Times New Roman"/>
-          <w:b/>
-          <w:bCs/>
-          <w:sz w:val="24"/>
-          <w:szCs w:val="24"/>
-          <w:lang w:eastAsia="en-PK"/>
-        </w:rPr>
-        <w:t>Clone the repository to your local machine</w:t>
-      </w:r>
-      <w:r>
-        <w:rPr>
-          <w:rFonts w:ascii="Times New Roman" w:eastAsia="Times New Roman" w:hAnsi="Times New Roman" w:cs="Times New Roman"/>
-          <w:sz w:val="24"/>
-          <w:szCs w:val="24"/>
-          <w:lang w:eastAsia="en-PK"/>
-        </w:rPr>
-        <w:t>:</w:t>
-      </w:r>
-    </w:p>
-    <w:p>
-      <w:pPr>
-        <w:tabs>
-          <w:tab w:val="left" w:pos="916"/>
-          <w:tab w:val="left" w:pos="1832"/>
-          <w:tab w:val="left" w:pos="2748"/>
-          <w:tab w:val="left" w:pos="3664"/>
-          <w:tab w:val="left" w:pos="4580"/>
-          <w:tab w:val="left" w:pos="5496"/>
-          <w:tab w:val="left" w:pos="6412"/>
-          <w:tab w:val="left" w:pos="7328"/>
-          <w:tab w:val="left" w:pos="8244"/>
-          <w:tab w:val="left" w:pos="9160"/>
-          <w:tab w:val="left" w:pos="10076"/>
-          <w:tab w:val="left" w:pos="10992"/>
-          <w:tab w:val="left" w:pos="11908"/>
-          <w:tab w:val="left" w:pos="12824"/>
-          <w:tab w:val="left" w:pos="13740"/>
-          <w:tab w:val="left" w:pos="14656"/>
-        </w:tabs>
-        <w:spacing w:after="0" w:line="240" w:lineRule="auto"/>
-        <w:ind w:left="720"/>
+          <w:sz w:val="24"/>
+          <w:szCs w:val="24"/>
+          <w:lang w:val="en-PK" w:eastAsia="en-PK"/>
+        </w:rPr>
+        <w:t>Layout</w:t>
+      </w:r>
+      <w:r>
+        <w:rPr>
+          <w:rFonts w:ascii="Times New Roman" w:eastAsia="Times New Roman" w:hAnsi="Times New Roman" w:cs="Times New Roman"/>
+          <w:sz w:val="24"/>
+          <w:szCs w:val="24"/>
+          <w:lang w:val="en-PK" w:eastAsia="en-PK"/>
+        </w:rPr>
+        <w:t xml:space="preserve">: </w:t>
+      </w:r>
+      <w:r>
         <w:rPr>
           <w:rFonts w:ascii="Courier New" w:eastAsia="Times New Roman" w:hAnsi="Courier New" w:cs="Courier New"/>
           <w:sz w:val="20"/>
           <w:szCs w:val="20"/>
-          <w:lang w:eastAsia="en-PK"/>
-        </w:rPr>
-      </w:pPr>
+          <w:lang w:val="en-PK" w:eastAsia="en-PK"/>
+        </w:rPr>
+        <w:t>activity_profile_setup.xml</w:t>
+      </w:r>
+    </w:p>
+    <w:p>
+      <w:pPr>
+        <w:numPr>
+          <w:ilvl w:val="1"/>
+          <w:numId w:val="16"/>
+        </w:numPr>
+        <w:spacing w:before="100" w:beforeAutospacing="1" w:after="100" w:afterAutospacing="1" w:line="240" w:lineRule="auto"/>
+        <w:rPr>
+          <w:rFonts w:ascii="Times New Roman" w:eastAsia="Times New Roman" w:hAnsi="Times New Roman" w:cs="Times New Roman"/>
+          <w:sz w:val="24"/>
+          <w:szCs w:val="24"/>
+          <w:lang w:val="en-PK" w:eastAsia="en-PK"/>
+        </w:rPr>
+      </w:pPr>
+      <w:r>
+        <w:rPr>
+          <w:rFonts w:ascii="Times New Roman" w:eastAsia="Times New Roman" w:hAnsi="Times New Roman" w:cs="Times New Roman"/>
+          <w:b/>
+          <w:bCs/>
+          <w:sz w:val="24"/>
+          <w:szCs w:val="24"/>
+          <w:lang w:val="en-PK" w:eastAsia="en-PK"/>
+        </w:rPr>
+        <w:t>Purpose</w:t>
+      </w:r>
+      <w:r>
+        <w:rPr>
+          <w:rFonts w:ascii="Times New Roman" w:eastAsia="Times New Roman" w:hAnsi="Times New Roman" w:cs="Times New Roman"/>
+          <w:sz w:val="24"/>
+          <w:szCs w:val="24"/>
+          <w:lang w:val="en-PK" w:eastAsia="en-PK"/>
+        </w:rPr>
+        <w:t>: Allows users to enter their name and add a profile picture.</w:t>
+      </w:r>
+    </w:p>
+    <w:p>
+      <w:pPr>
+        <w:numPr>
+          <w:ilvl w:val="0"/>
+          <w:numId w:val="16"/>
+        </w:numPr>
+        <w:spacing w:before="100" w:beforeAutospacing="1" w:after="100" w:afterAutospacing="1" w:line="240" w:lineRule="auto"/>
+        <w:rPr>
+          <w:rFonts w:ascii="Times New Roman" w:eastAsia="Times New Roman" w:hAnsi="Times New Roman" w:cs="Times New Roman"/>
+          <w:sz w:val="24"/>
+          <w:szCs w:val="24"/>
+          <w:lang w:val="en-PK" w:eastAsia="en-PK"/>
+        </w:rPr>
+      </w:pPr>
+      <w:r>
+        <w:rPr>
+          <w:rFonts w:ascii="Times New Roman" w:eastAsia="Times New Roman" w:hAnsi="Times New Roman" w:cs="Times New Roman"/>
+          <w:b/>
+          <w:bCs/>
+          <w:sz w:val="24"/>
+          <w:szCs w:val="24"/>
+          <w:lang w:val="en-PK" w:eastAsia="en-PK"/>
+        </w:rPr>
+        <w:t>Phone Number Screen</w:t>
+      </w:r>
+    </w:p>
+    <w:p>
+      <w:pPr>
+        <w:numPr>
+          <w:ilvl w:val="1"/>
+          <w:numId w:val="16"/>
+        </w:numPr>
+        <w:spacing w:before="100" w:beforeAutospacing="1" w:after="100" w:afterAutospacing="1" w:line="240" w:lineRule="auto"/>
+        <w:rPr>
+          <w:rFonts w:ascii="Times New Roman" w:eastAsia="Times New Roman" w:hAnsi="Times New Roman" w:cs="Times New Roman"/>
+          <w:sz w:val="24"/>
+          <w:szCs w:val="24"/>
+          <w:lang w:val="en-PK" w:eastAsia="en-PK"/>
+        </w:rPr>
+      </w:pPr>
+      <w:r>
+        <w:rPr>
+          <w:rFonts w:ascii="Times New Roman" w:eastAsia="Times New Roman" w:hAnsi="Times New Roman" w:cs="Times New Roman"/>
+          <w:b/>
+          <w:bCs/>
+          <w:sz w:val="24"/>
+          <w:szCs w:val="24"/>
+          <w:lang w:val="en-PK" w:eastAsia="en-PK"/>
+        </w:rPr>
+        <w:t>Layout</w:t>
+      </w:r>
+      <w:r>
+        <w:rPr>
+          <w:rFonts w:ascii="Times New Roman" w:eastAsia="Times New Roman" w:hAnsi="Times New Roman" w:cs="Times New Roman"/>
+          <w:sz w:val="24"/>
+          <w:szCs w:val="24"/>
+          <w:lang w:val="en-PK" w:eastAsia="en-PK"/>
+        </w:rPr>
+        <w:t xml:space="preserve">: </w:t>
+      </w:r>
       <w:r>
         <w:rPr>
           <w:rFonts w:ascii="Courier New" w:eastAsia="Times New Roman" w:hAnsi="Courier New" w:cs="Courier New"/>
           <w:sz w:val="20"/>
           <w:szCs w:val="20"/>
-          <w:lang w:eastAsia="en-PK"/>
-        </w:rPr>
-        <w:t>bash</w:t>
+          <w:lang w:val="en-PK" w:eastAsia="en-PK"/>
+        </w:rPr>
+        <w:t>phone_number_layout.xml</w:t>
       </w:r>
     </w:p>
     <w:p>
       <w:pPr>
-        <w:tabs>
-          <w:tab w:val="left" w:pos="916"/>
-          <w:tab w:val="left" w:pos="1832"/>
-          <w:tab w:val="left" w:pos="2748"/>
-          <w:tab w:val="left" w:pos="3664"/>
-          <w:tab w:val="left" w:pos="4580"/>
-          <w:tab w:val="left" w:pos="5496"/>
-          <w:tab w:val="left" w:pos="6412"/>
-          <w:tab w:val="left" w:pos="7328"/>
-          <w:tab w:val="left" w:pos="8244"/>
-          <w:tab w:val="left" w:pos="9160"/>
-          <w:tab w:val="left" w:pos="10076"/>
-          <w:tab w:val="left" w:pos="10992"/>
-          <w:tab w:val="left" w:pos="11908"/>
-          <w:tab w:val="left" w:pos="12824"/>
-          <w:tab w:val="left" w:pos="13740"/>
-          <w:tab w:val="left" w:pos="14656"/>
-        </w:tabs>
-        <w:spacing w:after="0" w:line="240" w:lineRule="auto"/>
-        <w:ind w:left="720"/>
-        <w:rPr>
-          <w:rFonts w:ascii="Courier New" w:eastAsia="Times New Roman" w:hAnsi="Courier New" w:cs="Courier New"/>
+        <w:numPr>
+          <w:ilvl w:val="1"/>
+          <w:numId w:val="16"/>
+        </w:numPr>
+        <w:spacing w:before="100" w:beforeAutospacing="1" w:after="100" w:afterAutospacing="1" w:line="240" w:lineRule="auto"/>
+        <w:rPr>
+          <w:rFonts w:ascii="Times New Roman" w:eastAsia="Times New Roman" w:hAnsi="Times New Roman" w:cs="Times New Roman"/>
+          <w:sz w:val="24"/>
+          <w:szCs w:val="24"/>
+          <w:lang w:val="en-PK" w:eastAsia="en-PK"/>
+        </w:rPr>
+      </w:pPr>
+      <w:r>
+        <w:rPr>
+          <w:rFonts w:ascii="Times New Roman" w:eastAsia="Times New Roman" w:hAnsi="Times New Roman" w:cs="Times New Roman"/>
           <w:b/>
-          <w:sz w:val="20"/>
-          <w:szCs w:val="20"/>
-          <w:lang w:eastAsia="en-PK"/>
-        </w:rPr>
-      </w:pPr>
+          <w:bCs/>
+          <w:sz w:val="24"/>
+          <w:szCs w:val="24"/>
+          <w:lang w:val="en-PK" w:eastAsia="en-PK"/>
+        </w:rPr>
+        <w:t>Purpose</w:t>
+      </w:r>
+      <w:r>
+        <w:rPr>
+          <w:rFonts w:ascii="Times New Roman" w:eastAsia="Times New Roman" w:hAnsi="Times New Roman" w:cs="Times New Roman"/>
+          <w:sz w:val="24"/>
+          <w:szCs w:val="24"/>
+          <w:lang w:val="en-PK" w:eastAsia="en-PK"/>
+        </w:rPr>
+        <w:t>: Allows users to enter their phone number and select a country code.</w:t>
+      </w:r>
+    </w:p>
+    <w:p>
+      <w:pPr>
+        <w:numPr>
+          <w:ilvl w:val="0"/>
+          <w:numId w:val="16"/>
+        </w:numPr>
+        <w:spacing w:before="100" w:beforeAutospacing="1" w:after="100" w:afterAutospacing="1" w:line="240" w:lineRule="auto"/>
+        <w:rPr>
+          <w:rFonts w:ascii="Times New Roman" w:eastAsia="Times New Roman" w:hAnsi="Times New Roman" w:cs="Times New Roman"/>
+          <w:sz w:val="24"/>
+          <w:szCs w:val="24"/>
+          <w:lang w:val="en-PK" w:eastAsia="en-PK"/>
+        </w:rPr>
+      </w:pPr>
+      <w:r>
+        <w:rPr>
+          <w:rFonts w:ascii="Times New Roman" w:eastAsia="Times New Roman" w:hAnsi="Times New Roman" w:cs="Times New Roman"/>
+          <w:b/>
+          <w:bCs/>
+          <w:sz w:val="24"/>
+          <w:szCs w:val="24"/>
+          <w:lang w:val="en-PK" w:eastAsia="en-PK"/>
+        </w:rPr>
+        <w:t>Create PIN Screen</w:t>
+      </w:r>
+    </w:p>
+    <w:p>
+      <w:pPr>
+        <w:numPr>
+          <w:ilvl w:val="1"/>
+          <w:numId w:val="16"/>
+        </w:numPr>
+        <w:spacing w:before="100" w:beforeAutospacing="1" w:after="100" w:afterAutospacing="1" w:line="240" w:lineRule="auto"/>
+        <w:rPr>
+          <w:rFonts w:ascii="Times New Roman" w:eastAsia="Times New Roman" w:hAnsi="Times New Roman" w:cs="Times New Roman"/>
+          <w:sz w:val="24"/>
+          <w:szCs w:val="24"/>
+          <w:lang w:val="en-PK" w:eastAsia="en-PK"/>
+        </w:rPr>
+      </w:pPr>
+      <w:r>
+        <w:rPr>
+          <w:rFonts w:ascii="Times New Roman" w:eastAsia="Times New Roman" w:hAnsi="Times New Roman" w:cs="Times New Roman"/>
+          <w:b/>
+          <w:bCs/>
+          <w:sz w:val="24"/>
+          <w:szCs w:val="24"/>
+          <w:lang w:val="en-PK" w:eastAsia="en-PK"/>
+        </w:rPr>
+        <w:t>Layout</w:t>
+      </w:r>
+      <w:r>
+        <w:rPr>
+          <w:rFonts w:ascii="Times New Roman" w:eastAsia="Times New Roman" w:hAnsi="Times New Roman" w:cs="Times New Roman"/>
+          <w:sz w:val="24"/>
+          <w:szCs w:val="24"/>
+          <w:lang w:val="en-PK" w:eastAsia="en-PK"/>
+        </w:rPr>
+        <w:t xml:space="preserve">: </w:t>
+      </w:r>
       <w:r>
         <w:rPr>
           <w:rFonts w:ascii="Courier New" w:eastAsia="Times New Roman" w:hAnsi="Courier New" w:cs="Courier New"/>
           <w:sz w:val="20"/>
           <w:szCs w:val="20"/>
-          <w:lang w:eastAsia="en-PK"/>
-        </w:rPr>
-        <w:t xml:space="preserve">git clone </w:t>
-      </w:r>
-      <w:r>
-        <w:rPr>
-          <w:rFonts w:ascii="Courier New" w:eastAsia="Times New Roman" w:hAnsi="Courier New" w:cs="Courier New"/>
-          <w:b/>
-          <w:sz w:val="20"/>
-          <w:szCs w:val="20"/>
-          <w:lang w:eastAsia="en-PK"/>
-        </w:rPr>
-        <w:t>https://github.com/Malaika-Farid/MySpotify.git</w:t>
+          <w:lang w:val="en-PK" w:eastAsia="en-PK"/>
+        </w:rPr>
+        <w:t>activity_create_pin.xml</w:t>
       </w:r>
     </w:p>
     <w:p>
       <w:pPr>
         <w:numPr>
-          <w:ilvl w:val="0"/>
-          <w:numId w:val="12"/>
+          <w:ilvl w:val="1"/>
+          <w:numId w:val="16"/>
         </w:numPr>
         <w:spacing w:before="100" w:beforeAutospacing="1" w:after="100" w:afterAutospacing="1" w:line="240" w:lineRule="auto"/>
         <w:rPr>
           <w:rFonts w:ascii="Times New Roman" w:eastAsia="Times New Roman" w:hAnsi="Times New Roman" w:cs="Times New Roman"/>
           <w:sz w:val="24"/>
           <w:szCs w:val="24"/>
-          <w:lang w:eastAsia="en-PK"/>
+          <w:lang w:val="en-PK" w:eastAsia="en-PK"/>
         </w:rPr>
       </w:pPr>
       <w:r>
@@ -540,566 +1140,69 @@
           <w:bCs/>
           <w:sz w:val="24"/>
           <w:szCs w:val="24"/>
-          <w:lang w:eastAsia="en-PK"/>
-        </w:rPr>
-        <w:t>Open the project in Android Studio</w:t>
-      </w:r>
-      <w:r>
-        <w:rPr>
-          <w:rFonts w:ascii="Times New Roman" w:eastAsia="Times New Roman" w:hAnsi="Times New Roman" w:cs="Times New Roman"/>
-          <w:sz w:val="24"/>
-          <w:szCs w:val="24"/>
-          <w:lang w:eastAsia="en-PK"/>
-        </w:rPr>
-        <w:t>:</w:t>
+          <w:lang w:val="en-PK" w:eastAsia="en-PK"/>
+        </w:rPr>
+        <w:t>Purpose</w:t>
+      </w:r>
+      <w:r>
+        <w:rPr>
+          <w:rFonts w:ascii="Times New Roman" w:eastAsia="Times New Roman" w:hAnsi="Times New Roman" w:cs="Times New Roman"/>
+          <w:sz w:val="24"/>
+          <w:szCs w:val="24"/>
+          <w:lang w:val="en-PK" w:eastAsia="en-PK"/>
+        </w:rPr>
+        <w:t>: Allows users to create a secure PIN for account security.</w:t>
       </w:r>
     </w:p>
     <w:p>
       <w:pPr>
         <w:numPr>
-          <w:ilvl w:val="1"/>
-          <w:numId w:val="12"/>
+          <w:ilvl w:val="0"/>
+          <w:numId w:val="16"/>
         </w:numPr>
         <w:spacing w:before="100" w:beforeAutospacing="1" w:after="100" w:afterAutospacing="1" w:line="240" w:lineRule="auto"/>
         <w:rPr>
           <w:rFonts w:ascii="Times New Roman" w:eastAsia="Times New Roman" w:hAnsi="Times New Roman" w:cs="Times New Roman"/>
           <w:sz w:val="24"/>
           <w:szCs w:val="24"/>
-          <w:lang w:eastAsia="en-PK"/>
-        </w:rPr>
-      </w:pPr>
-      <w:r>
-        <w:rPr>
-          <w:rFonts w:ascii="Times New Roman" w:eastAsia="Times New Roman" w:hAnsi="Times New Roman" w:cs="Times New Roman"/>
-          <w:sz w:val="24"/>
-          <w:szCs w:val="24"/>
-          <w:lang w:eastAsia="en-PK"/>
-        </w:rPr>
-        <w:t xml:space="preserve">Navigate to </w:t>
-      </w:r>
-      <w:r>
-        <w:rPr>
-          <w:rFonts w:ascii="Courier New" w:eastAsia="Times New Roman" w:hAnsi="Courier New" w:cs="Courier New"/>
-          <w:sz w:val="20"/>
-          <w:szCs w:val="20"/>
-          <w:lang w:eastAsia="en-PK"/>
-        </w:rPr>
-        <w:t>File &gt; Open</w:t>
-      </w:r>
-      <w:r>
-        <w:rPr>
-          <w:rFonts w:ascii="Times New Roman" w:eastAsia="Times New Roman" w:hAnsi="Times New Roman" w:cs="Times New Roman"/>
-          <w:sz w:val="24"/>
-          <w:szCs w:val="24"/>
-          <w:lang w:eastAsia="en-PK"/>
-        </w:rPr>
-        <w:t xml:space="preserve"> in Android Studio, then select the cloned project folder.</w:t>
+          <w:lang w:val="en-PK" w:eastAsia="en-PK"/>
+        </w:rPr>
+      </w:pPr>
+      <w:r>
+        <w:rPr>
+          <w:rFonts w:ascii="Times New Roman" w:eastAsia="Times New Roman" w:hAnsi="Times New Roman" w:cs="Times New Roman"/>
+          <w:b/>
+          <w:bCs/>
+          <w:sz w:val="24"/>
+          <w:szCs w:val="24"/>
+          <w:lang w:val="en-PK" w:eastAsia="en-PK"/>
+        </w:rPr>
+        <w:t>Additional Screens</w:t>
       </w:r>
     </w:p>
     <w:p>
       <w:pPr>
         <w:numPr>
-          <w:ilvl w:val="0"/>
-          <w:numId w:val="12"/>
+          <w:ilvl w:val="1"/>
+          <w:numId w:val="16"/>
         </w:numPr>
         <w:spacing w:before="100" w:beforeAutospacing="1" w:after="100" w:afterAutospacing="1" w:line="240" w:lineRule="auto"/>
         <w:rPr>
           <w:rFonts w:ascii="Times New Roman" w:eastAsia="Times New Roman" w:hAnsi="Times New Roman" w:cs="Times New Roman"/>
           <w:sz w:val="24"/>
           <w:szCs w:val="24"/>
-          <w:lang w:eastAsia="en-PK"/>
-        </w:rPr>
-      </w:pPr>
-      <w:r>
-        <w:rPr>
-          <w:rFonts w:ascii="Times New Roman" w:eastAsia="Times New Roman" w:hAnsi="Times New Roman" w:cs="Times New Roman"/>
-          <w:b/>
-          <w:bCs/>
-          <w:sz w:val="24"/>
-          <w:szCs w:val="24"/>
-          <w:lang w:eastAsia="en-PK"/>
-        </w:rPr>
-        <w:t>Sync the project with Gradle</w:t>
-      </w:r>
-      <w:r>
-        <w:rPr>
-          <w:rFonts w:ascii="Times New Roman" w:eastAsia="Times New Roman" w:hAnsi="Times New Roman" w:cs="Times New Roman"/>
-          <w:sz w:val="24"/>
-          <w:szCs w:val="24"/>
-          <w:lang w:eastAsia="en-PK"/>
-        </w:rPr>
-        <w:t>:</w:t>
-      </w:r>
-    </w:p>
-    <w:p>
-      <w:pPr>
-        <w:numPr>
-          <w:ilvl w:val="1"/>
-          <w:numId w:val="12"/>
-        </w:numPr>
-        <w:spacing w:before="100" w:beforeAutospacing="1" w:after="100" w:afterAutospacing="1" w:line="240" w:lineRule="auto"/>
-        <w:rPr>
-          <w:rFonts w:ascii="Times New Roman" w:eastAsia="Times New Roman" w:hAnsi="Times New Roman" w:cs="Times New Roman"/>
-          <w:sz w:val="24"/>
-          <w:szCs w:val="24"/>
-          <w:lang w:eastAsia="en-PK"/>
-        </w:rPr>
-      </w:pPr>
-      <w:r>
-        <w:rPr>
-          <w:rFonts w:ascii="Times New Roman" w:eastAsia="Times New Roman" w:hAnsi="Times New Roman" w:cs="Times New Roman"/>
-          <w:sz w:val="24"/>
-          <w:szCs w:val="24"/>
-          <w:lang w:eastAsia="en-PK"/>
-        </w:rPr>
-        <w:t xml:space="preserve">After opening the project, Android Studio will prompt you to sync the Gradle files. Click on </w:t>
-      </w:r>
-      <w:r>
-        <w:rPr>
-          <w:rFonts w:ascii="Courier New" w:eastAsia="Times New Roman" w:hAnsi="Courier New" w:cs="Courier New"/>
-          <w:sz w:val="20"/>
-          <w:szCs w:val="20"/>
-          <w:lang w:eastAsia="en-PK"/>
-        </w:rPr>
-        <w:t>Sync Now</w:t>
-      </w:r>
-      <w:r>
-        <w:rPr>
-          <w:rFonts w:ascii="Times New Roman" w:eastAsia="Times New Roman" w:hAnsi="Times New Roman" w:cs="Times New Roman"/>
-          <w:sz w:val="24"/>
-          <w:szCs w:val="24"/>
-          <w:lang w:eastAsia="en-PK"/>
-        </w:rPr>
-        <w:t xml:space="preserve"> to ensure all dependencies are correctly downloaded.</w:t>
-      </w:r>
-    </w:p>
-    <w:p>
-      <w:pPr>
-        <w:numPr>
-          <w:ilvl w:val="0"/>
-          <w:numId w:val="12"/>
-        </w:numPr>
-        <w:spacing w:before="100" w:beforeAutospacing="1" w:after="100" w:afterAutospacing="1" w:line="240" w:lineRule="auto"/>
-        <w:rPr>
-          <w:rFonts w:ascii="Times New Roman" w:eastAsia="Times New Roman" w:hAnsi="Times New Roman" w:cs="Times New Roman"/>
-          <w:sz w:val="24"/>
-          <w:szCs w:val="24"/>
-          <w:lang w:eastAsia="en-PK"/>
-        </w:rPr>
-      </w:pPr>
-      <w:r>
-        <w:rPr>
-          <w:rFonts w:ascii="Times New Roman" w:eastAsia="Times New Roman" w:hAnsi="Times New Roman" w:cs="Times New Roman"/>
-          <w:b/>
-          <w:bCs/>
-          <w:sz w:val="24"/>
-          <w:szCs w:val="24"/>
-          <w:lang w:eastAsia="en-PK"/>
-        </w:rPr>
-        <w:t>Run the app on an emulator or a physical device</w:t>
-      </w:r>
-      <w:r>
-        <w:rPr>
-          <w:rFonts w:ascii="Times New Roman" w:eastAsia="Times New Roman" w:hAnsi="Times New Roman" w:cs="Times New Roman"/>
-          <w:sz w:val="24"/>
-          <w:szCs w:val="24"/>
-          <w:lang w:eastAsia="en-PK"/>
-        </w:rPr>
-        <w:t>:</w:t>
-      </w:r>
-    </w:p>
-    <w:p>
-      <w:pPr>
-        <w:numPr>
-          <w:ilvl w:val="1"/>
-          <w:numId w:val="12"/>
-        </w:numPr>
-        <w:spacing w:before="100" w:beforeAutospacing="1" w:after="100" w:afterAutospacing="1" w:line="240" w:lineRule="auto"/>
-        <w:rPr>
-          <w:rFonts w:ascii="Times New Roman" w:eastAsia="Times New Roman" w:hAnsi="Times New Roman" w:cs="Times New Roman"/>
-          <w:sz w:val="24"/>
-          <w:szCs w:val="24"/>
-          <w:lang w:eastAsia="en-PK"/>
-        </w:rPr>
-      </w:pPr>
-      <w:r>
-        <w:rPr>
-          <w:rFonts w:ascii="Times New Roman" w:eastAsia="Times New Roman" w:hAnsi="Times New Roman" w:cs="Times New Roman"/>
-          <w:b/>
-          <w:bCs/>
-          <w:sz w:val="24"/>
-          <w:szCs w:val="24"/>
-          <w:lang w:eastAsia="en-PK"/>
-        </w:rPr>
-        <w:t>Emulator</w:t>
-      </w:r>
-      <w:r>
-        <w:rPr>
-          <w:rFonts w:ascii="Times New Roman" w:eastAsia="Times New Roman" w:hAnsi="Times New Roman" w:cs="Times New Roman"/>
-          <w:sz w:val="24"/>
-          <w:szCs w:val="24"/>
-          <w:lang w:eastAsia="en-PK"/>
-        </w:rPr>
-        <w:t>:</w:t>
-      </w:r>
-    </w:p>
-    <w:p>
-      <w:pPr>
-        <w:numPr>
-          <w:ilvl w:val="2"/>
-          <w:numId w:val="12"/>
-        </w:numPr>
-        <w:spacing w:before="100" w:beforeAutospacing="1" w:after="100" w:afterAutospacing="1" w:line="240" w:lineRule="auto"/>
-        <w:rPr>
-          <w:rFonts w:ascii="Times New Roman" w:eastAsia="Times New Roman" w:hAnsi="Times New Roman" w:cs="Times New Roman"/>
-          <w:sz w:val="24"/>
-          <w:szCs w:val="24"/>
-          <w:lang w:eastAsia="en-PK"/>
-        </w:rPr>
-      </w:pPr>
-      <w:r>
-        <w:rPr>
-          <w:rFonts w:ascii="Times New Roman" w:eastAsia="Times New Roman" w:hAnsi="Times New Roman" w:cs="Times New Roman"/>
-          <w:sz w:val="24"/>
-          <w:szCs w:val="24"/>
-          <w:lang w:eastAsia="en-PK"/>
-        </w:rPr>
-        <w:t xml:space="preserve">If you don’t have an Android Virtual Device (AVD) set up, go to </w:t>
-      </w:r>
-      <w:r>
-        <w:rPr>
-          <w:rFonts w:ascii="Courier New" w:eastAsia="Times New Roman" w:hAnsi="Courier New" w:cs="Courier New"/>
-          <w:sz w:val="20"/>
-          <w:szCs w:val="20"/>
-          <w:lang w:eastAsia="en-PK"/>
-        </w:rPr>
-        <w:t>Tools &gt; AVD Manager</w:t>
-      </w:r>
-      <w:r>
-        <w:rPr>
-          <w:rFonts w:ascii="Times New Roman" w:eastAsia="Times New Roman" w:hAnsi="Times New Roman" w:cs="Times New Roman"/>
-          <w:sz w:val="24"/>
-          <w:szCs w:val="24"/>
-          <w:lang w:eastAsia="en-PK"/>
-        </w:rPr>
-        <w:t xml:space="preserve"> to create one.</w:t>
-      </w:r>
-    </w:p>
-    <w:p>
-      <w:pPr>
-        <w:numPr>
-          <w:ilvl w:val="2"/>
-          <w:numId w:val="12"/>
-        </w:numPr>
-        <w:spacing w:before="100" w:beforeAutospacing="1" w:after="100" w:afterAutospacing="1" w:line="240" w:lineRule="auto"/>
-        <w:rPr>
-          <w:rFonts w:ascii="Times New Roman" w:eastAsia="Times New Roman" w:hAnsi="Times New Roman" w:cs="Times New Roman"/>
-          <w:sz w:val="24"/>
-          <w:szCs w:val="24"/>
-          <w:lang w:eastAsia="en-PK"/>
-        </w:rPr>
-      </w:pPr>
-      <w:r>
-        <w:rPr>
-          <w:rFonts w:ascii="Times New Roman" w:eastAsia="Times New Roman" w:hAnsi="Times New Roman" w:cs="Times New Roman"/>
-          <w:sz w:val="24"/>
-          <w:szCs w:val="24"/>
-          <w:lang w:eastAsia="en-PK"/>
-        </w:rPr>
-        <w:lastRenderedPageBreak/>
-        <w:t xml:space="preserve">After setting up the AVD, click </w:t>
-      </w:r>
-      <w:r>
-        <w:rPr>
-          <w:rFonts w:ascii="Courier New" w:eastAsia="Times New Roman" w:hAnsi="Courier New" w:cs="Courier New"/>
-          <w:sz w:val="20"/>
-          <w:szCs w:val="20"/>
-          <w:lang w:eastAsia="en-PK"/>
-        </w:rPr>
-        <w:t>Run &gt; Run 'app'</w:t>
-      </w:r>
-      <w:r>
-        <w:rPr>
-          <w:rFonts w:ascii="Times New Roman" w:eastAsia="Times New Roman" w:hAnsi="Times New Roman" w:cs="Times New Roman"/>
-          <w:sz w:val="24"/>
-          <w:szCs w:val="24"/>
-          <w:lang w:eastAsia="en-PK"/>
-        </w:rPr>
-        <w:t xml:space="preserve"> or press </w:t>
-      </w:r>
-      <w:r>
-        <w:rPr>
-          <w:rFonts w:ascii="Courier New" w:eastAsia="Times New Roman" w:hAnsi="Courier New" w:cs="Courier New"/>
-          <w:sz w:val="20"/>
-          <w:szCs w:val="20"/>
-          <w:lang w:eastAsia="en-PK"/>
-        </w:rPr>
-        <w:t>Shift + F10</w:t>
-      </w:r>
-      <w:r>
-        <w:rPr>
-          <w:rFonts w:ascii="Times New Roman" w:eastAsia="Times New Roman" w:hAnsi="Times New Roman" w:cs="Times New Roman"/>
-          <w:sz w:val="24"/>
-          <w:szCs w:val="24"/>
-          <w:lang w:eastAsia="en-PK"/>
-        </w:rPr>
-        <w:t xml:space="preserve"> to run the app on the emulator.</w:t>
-      </w:r>
-    </w:p>
-    <w:p>
-      <w:pPr>
-        <w:numPr>
-          <w:ilvl w:val="1"/>
-          <w:numId w:val="12"/>
-        </w:numPr>
-        <w:spacing w:before="100" w:beforeAutospacing="1" w:after="100" w:afterAutospacing="1" w:line="240" w:lineRule="auto"/>
-        <w:rPr>
-          <w:rFonts w:ascii="Times New Roman" w:eastAsia="Times New Roman" w:hAnsi="Times New Roman" w:cs="Times New Roman"/>
-          <w:sz w:val="24"/>
-          <w:szCs w:val="24"/>
-          <w:lang w:eastAsia="en-PK"/>
-        </w:rPr>
-      </w:pPr>
-      <w:r>
-        <w:rPr>
-          <w:rFonts w:ascii="Times New Roman" w:eastAsia="Times New Roman" w:hAnsi="Times New Roman" w:cs="Times New Roman"/>
-          <w:b/>
-          <w:bCs/>
-          <w:sz w:val="24"/>
-          <w:szCs w:val="24"/>
-          <w:lang w:eastAsia="en-PK"/>
-        </w:rPr>
-        <w:t>Physical Device</w:t>
-      </w:r>
-      <w:r>
-        <w:rPr>
-          <w:rFonts w:ascii="Times New Roman" w:eastAsia="Times New Roman" w:hAnsi="Times New Roman" w:cs="Times New Roman"/>
-          <w:sz w:val="24"/>
-          <w:szCs w:val="24"/>
-          <w:lang w:eastAsia="en-PK"/>
-        </w:rPr>
-        <w:t>:</w:t>
-      </w:r>
-    </w:p>
-    <w:p>
-      <w:pPr>
-        <w:numPr>
-          <w:ilvl w:val="2"/>
-          <w:numId w:val="12"/>
-        </w:numPr>
-        <w:spacing w:before="100" w:beforeAutospacing="1" w:after="100" w:afterAutospacing="1" w:line="240" w:lineRule="auto"/>
-        <w:rPr>
-          <w:rFonts w:ascii="Times New Roman" w:eastAsia="Times New Roman" w:hAnsi="Times New Roman" w:cs="Times New Roman"/>
-          <w:sz w:val="24"/>
-          <w:szCs w:val="24"/>
-          <w:lang w:eastAsia="en-PK"/>
-        </w:rPr>
-      </w:pPr>
-      <w:r>
-        <w:rPr>
-          <w:rFonts w:ascii="Times New Roman" w:eastAsia="Times New Roman" w:hAnsi="Times New Roman" w:cs="Times New Roman"/>
-          <w:sz w:val="24"/>
-          <w:szCs w:val="24"/>
-          <w:lang w:eastAsia="en-PK"/>
-        </w:rPr>
-        <w:t>Connect your Android device to your machine via USB.</w:t>
-      </w:r>
-    </w:p>
-    <w:p>
-      <w:pPr>
-        <w:numPr>
-          <w:ilvl w:val="2"/>
-          <w:numId w:val="12"/>
-        </w:numPr>
-        <w:spacing w:before="100" w:beforeAutospacing="1" w:after="100" w:afterAutospacing="1" w:line="240" w:lineRule="auto"/>
-        <w:rPr>
-          <w:rFonts w:ascii="Times New Roman" w:eastAsia="Times New Roman" w:hAnsi="Times New Roman" w:cs="Times New Roman"/>
-          <w:sz w:val="24"/>
-          <w:szCs w:val="24"/>
-          <w:lang w:eastAsia="en-PK"/>
-        </w:rPr>
-      </w:pPr>
-      <w:r>
-        <w:rPr>
-          <w:rFonts w:ascii="Times New Roman" w:eastAsia="Times New Roman" w:hAnsi="Times New Roman" w:cs="Times New Roman"/>
-          <w:sz w:val="24"/>
-          <w:szCs w:val="24"/>
-          <w:lang w:eastAsia="en-PK"/>
-        </w:rPr>
-        <w:t>Ensure USB Debugging is enabled on your device (Settings &gt; Developer Options &gt; USB Debugging).</w:t>
-      </w:r>
-    </w:p>
-    <w:p>
-      <w:pPr>
-        <w:numPr>
-          <w:ilvl w:val="2"/>
-          <w:numId w:val="12"/>
-        </w:numPr>
-        <w:spacing w:before="100" w:beforeAutospacing="1" w:after="100" w:afterAutospacing="1" w:line="240" w:lineRule="auto"/>
-        <w:rPr>
-          <w:rFonts w:ascii="Times New Roman" w:eastAsia="Times New Roman" w:hAnsi="Times New Roman" w:cs="Times New Roman"/>
-          <w:sz w:val="24"/>
-          <w:szCs w:val="24"/>
-          <w:lang w:eastAsia="en-PK"/>
-        </w:rPr>
-      </w:pPr>
-      <w:r>
-        <w:rPr>
-          <w:rFonts w:ascii="Times New Roman" w:eastAsia="Times New Roman" w:hAnsi="Times New Roman" w:cs="Times New Roman"/>
-          <w:sz w:val="24"/>
-          <w:szCs w:val="24"/>
-          <w:lang w:eastAsia="en-PK"/>
-        </w:rPr>
-        <w:t>Select your connected device from the Run/Debug configurations dropdown.</w:t>
-      </w:r>
-    </w:p>
-    <w:p>
-      <w:pPr>
-        <w:numPr>
-          <w:ilvl w:val="2"/>
-          <w:numId w:val="12"/>
-        </w:numPr>
-        <w:spacing w:before="100" w:beforeAutospacing="1" w:after="100" w:afterAutospacing="1" w:line="240" w:lineRule="auto"/>
-        <w:rPr>
-          <w:rFonts w:ascii="Times New Roman" w:eastAsia="Times New Roman" w:hAnsi="Times New Roman" w:cs="Times New Roman"/>
-          <w:sz w:val="24"/>
-          <w:szCs w:val="24"/>
-          <w:lang w:eastAsia="en-PK"/>
-        </w:rPr>
-      </w:pPr>
-      <w:r>
-        <w:rPr>
-          <w:rFonts w:ascii="Times New Roman" w:eastAsia="Times New Roman" w:hAnsi="Times New Roman" w:cs="Times New Roman"/>
-          <w:sz w:val="24"/>
-          <w:szCs w:val="24"/>
-          <w:lang w:eastAsia="en-PK"/>
-        </w:rPr>
-        <w:t xml:space="preserve">Click </w:t>
-      </w:r>
-      <w:r>
-        <w:rPr>
-          <w:rFonts w:ascii="Courier New" w:eastAsia="Times New Roman" w:hAnsi="Courier New" w:cs="Courier New"/>
-          <w:sz w:val="20"/>
-          <w:szCs w:val="20"/>
-          <w:lang w:eastAsia="en-PK"/>
-        </w:rPr>
-        <w:t>Run &gt; Run 'app'</w:t>
-      </w:r>
-      <w:r>
-        <w:rPr>
-          <w:rFonts w:ascii="Times New Roman" w:eastAsia="Times New Roman" w:hAnsi="Times New Roman" w:cs="Times New Roman"/>
-          <w:sz w:val="24"/>
-          <w:szCs w:val="24"/>
-          <w:lang w:eastAsia="en-PK"/>
-        </w:rPr>
-        <w:t xml:space="preserve"> or press </w:t>
-      </w:r>
-      <w:r>
-        <w:rPr>
-          <w:rFonts w:ascii="Courier New" w:eastAsia="Times New Roman" w:hAnsi="Courier New" w:cs="Courier New"/>
-          <w:sz w:val="20"/>
-          <w:szCs w:val="20"/>
-          <w:lang w:eastAsia="en-PK"/>
-        </w:rPr>
-        <w:t>Shift + F10</w:t>
-      </w:r>
-      <w:r>
-        <w:rPr>
-          <w:rFonts w:ascii="Times New Roman" w:eastAsia="Times New Roman" w:hAnsi="Times New Roman" w:cs="Times New Roman"/>
-          <w:sz w:val="24"/>
-          <w:szCs w:val="24"/>
-          <w:lang w:eastAsia="en-PK"/>
-        </w:rPr>
-        <w:t xml:space="preserve"> to install and run the app on your physical device.</w:t>
-      </w:r>
-    </w:p>
-    <w:p>
-      <w:pPr>
-        <w:numPr>
-          <w:ilvl w:val="0"/>
-          <w:numId w:val="12"/>
-        </w:numPr>
-        <w:spacing w:before="100" w:beforeAutospacing="1" w:after="100" w:afterAutospacing="1" w:line="240" w:lineRule="auto"/>
-        <w:rPr>
-          <w:rFonts w:ascii="Times New Roman" w:eastAsia="Times New Roman" w:hAnsi="Times New Roman" w:cs="Times New Roman"/>
-          <w:sz w:val="24"/>
-          <w:szCs w:val="24"/>
-          <w:lang w:eastAsia="en-PK"/>
-        </w:rPr>
-      </w:pPr>
-      <w:r>
-        <w:rPr>
-          <w:rFonts w:ascii="Times New Roman" w:eastAsia="Times New Roman" w:hAnsi="Times New Roman" w:cs="Times New Roman"/>
-          <w:b/>
-          <w:bCs/>
-          <w:sz w:val="24"/>
-          <w:szCs w:val="24"/>
-          <w:lang w:eastAsia="en-PK"/>
-        </w:rPr>
-        <w:t>Install missing dependencies (if needed)</w:t>
-      </w:r>
-      <w:r>
-        <w:rPr>
-          <w:rFonts w:ascii="Times New Roman" w:eastAsia="Times New Roman" w:hAnsi="Times New Roman" w:cs="Times New Roman"/>
-          <w:sz w:val="24"/>
-          <w:szCs w:val="24"/>
-          <w:lang w:eastAsia="en-PK"/>
-        </w:rPr>
-        <w:t>:</w:t>
-      </w:r>
-    </w:p>
-    <w:p>
-      <w:pPr>
-        <w:numPr>
-          <w:ilvl w:val="1"/>
-          <w:numId w:val="12"/>
-        </w:numPr>
-        <w:spacing w:before="100" w:beforeAutospacing="1" w:after="100" w:afterAutospacing="1" w:line="240" w:lineRule="auto"/>
-        <w:rPr>
-          <w:rFonts w:ascii="Times New Roman" w:eastAsia="Times New Roman" w:hAnsi="Times New Roman" w:cs="Times New Roman"/>
-          <w:sz w:val="24"/>
-          <w:szCs w:val="24"/>
-          <w:lang w:eastAsia="en-PK"/>
-        </w:rPr>
-      </w:pPr>
-      <w:r>
-        <w:rPr>
-          <w:rFonts w:ascii="Times New Roman" w:eastAsia="Times New Roman" w:hAnsi="Times New Roman" w:cs="Times New Roman"/>
-          <w:sz w:val="24"/>
-          <w:szCs w:val="24"/>
-          <w:lang w:eastAsia="en-PK"/>
-        </w:rPr>
-        <w:t>If you encounter any errors regarding missing SDK versions or libraries, open the SDK Manager in Android Studio (</w:t>
-      </w:r>
-      <w:r>
-        <w:rPr>
-          <w:rFonts w:ascii="Courier New" w:eastAsia="Times New Roman" w:hAnsi="Courier New" w:cs="Courier New"/>
-          <w:sz w:val="20"/>
-          <w:szCs w:val="20"/>
-          <w:lang w:eastAsia="en-PK"/>
-        </w:rPr>
-        <w:t>Tools &gt; SDK Manager</w:t>
-      </w:r>
-      <w:r>
-        <w:rPr>
-          <w:rFonts w:ascii="Times New Roman" w:eastAsia="Times New Roman" w:hAnsi="Times New Roman" w:cs="Times New Roman"/>
-          <w:sz w:val="24"/>
-          <w:szCs w:val="24"/>
-          <w:lang w:eastAsia="en-PK"/>
-        </w:rPr>
-        <w:t>) and install the required SDKs and dependencies.</w:t>
-      </w:r>
-    </w:p>
-    <w:p>
-      <w:pPr>
-        <w:spacing w:after="0" w:line="240" w:lineRule="auto"/>
-        <w:rPr>
-          <w:rFonts w:ascii="Times New Roman" w:eastAsia="Times New Roman" w:hAnsi="Times New Roman" w:cs="Times New Roman"/>
-          <w:sz w:val="24"/>
-          <w:szCs w:val="24"/>
-          <w:lang w:eastAsia="en-PK"/>
-        </w:rPr>
-      </w:pPr>
+          <w:lang w:val="en-PK" w:eastAsia="en-PK"/>
+        </w:rPr>
+      </w:pPr>
+      <w:r>
+        <w:rPr>
+          <w:rFonts w:ascii="Times New Roman" w:eastAsia="Times New Roman" w:hAnsi="Times New Roman" w:cs="Times New Roman"/>
+          <w:sz w:val="24"/>
+          <w:szCs w:val="24"/>
+          <w:lang w:val="en-PK" w:eastAsia="en-PK"/>
+        </w:rPr>
+        <w:t>Other screens were added to enhance functionality and improve user experience. This includes enhanced onboarding steps, extra setup options, and more user-friendly flows.</w:t>
+      </w:r>
     </w:p>
     <w:p>
       <w:pPr>
@@ -1111,7 +1214,7 @@
           <w:bCs/>
           <w:sz w:val="36"/>
           <w:szCs w:val="36"/>
-          <w:lang w:eastAsia="en-PK"/>
+          <w:lang w:val="en-PK" w:eastAsia="en-PK"/>
         </w:rPr>
       </w:pPr>
       <w:r>
@@ -1121,22 +1224,58 @@
           <w:bCs/>
           <w:sz w:val="36"/>
           <w:szCs w:val="36"/>
-          <w:lang w:eastAsia="en-PK"/>
-        </w:rPr>
-        <w:t>Screens Designed and Their Purpose</w:t>
+          <w:lang w:val="en-PK" w:eastAsia="en-PK"/>
+        </w:rPr>
+        <w:t>Technical Challenges Faced</w:t>
       </w:r>
     </w:p>
     <w:p>
       <w:pPr>
+        <w:numPr>
+          <w:ilvl w:val="0"/>
+          <w:numId w:val="17"/>
+        </w:numPr>
         <w:spacing w:before="100" w:beforeAutospacing="1" w:after="100" w:afterAutospacing="1" w:line="240" w:lineRule="auto"/>
-        <w:outlineLvl w:val="2"/>
+        <w:rPr>
+          <w:rFonts w:ascii="Times New Roman" w:eastAsia="Times New Roman" w:hAnsi="Times New Roman" w:cs="Times New Roman"/>
+          <w:sz w:val="24"/>
+          <w:szCs w:val="24"/>
+          <w:lang w:val="en-PK" w:eastAsia="en-PK"/>
+        </w:rPr>
+      </w:pPr>
+      <w:r>
         <w:rPr>
           <w:rFonts w:ascii="Times New Roman" w:eastAsia="Times New Roman" w:hAnsi="Times New Roman" w:cs="Times New Roman"/>
           <w:b/>
           <w:bCs/>
-          <w:sz w:val="27"/>
-          <w:szCs w:val="27"/>
-          <w:lang w:eastAsia="en-PK"/>
+          <w:sz w:val="24"/>
+          <w:szCs w:val="24"/>
+          <w:lang w:val="en-PK" w:eastAsia="en-PK"/>
+        </w:rPr>
+        <w:t>Country Code Spinner Alignment</w:t>
+      </w:r>
+      <w:r>
+        <w:rPr>
+          <w:rFonts w:ascii="Times New Roman" w:eastAsia="Times New Roman" w:hAnsi="Times New Roman" w:cs="Times New Roman"/>
+          <w:sz w:val="24"/>
+          <w:szCs w:val="24"/>
+          <w:lang w:val="en-PK" w:eastAsia="en-PK"/>
+        </w:rPr>
+        <w:t>: Ensuring the spinner aligned seamlessly with the phone number field across devices.</w:t>
+      </w:r>
+    </w:p>
+    <w:p>
+      <w:pPr>
+        <w:numPr>
+          <w:ilvl w:val="0"/>
+          <w:numId w:val="17"/>
+        </w:numPr>
+        <w:spacing w:before="100" w:beforeAutospacing="1" w:after="100" w:afterAutospacing="1" w:line="240" w:lineRule="auto"/>
+        <w:rPr>
+          <w:rFonts w:ascii="Times New Roman" w:eastAsia="Times New Roman" w:hAnsi="Times New Roman" w:cs="Times New Roman"/>
+          <w:sz w:val="24"/>
+          <w:szCs w:val="24"/>
+          <w:lang w:val="en-PK" w:eastAsia="en-PK"/>
         </w:rPr>
       </w:pPr>
       <w:r>
@@ -1144,25 +1283,34 @@
           <w:rFonts w:ascii="Times New Roman" w:eastAsia="Times New Roman" w:hAnsi="Times New Roman" w:cs="Times New Roman"/>
           <w:b/>
           <w:bCs/>
-          <w:sz w:val="27"/>
-          <w:szCs w:val="27"/>
-          <w:lang w:eastAsia="en-PK"/>
-        </w:rPr>
-        <w:t>1. Profile Setup Screen</w:t>
+          <w:sz w:val="24"/>
+          <w:szCs w:val="24"/>
+          <w:lang w:val="en-PK" w:eastAsia="en-PK"/>
+        </w:rPr>
+        <w:t>Masked PIN Input</w:t>
+      </w:r>
+      <w:r>
+        <w:rPr>
+          <w:rFonts w:ascii="Times New Roman" w:eastAsia="Times New Roman" w:hAnsi="Times New Roman" w:cs="Times New Roman"/>
+          <w:sz w:val="24"/>
+          <w:szCs w:val="24"/>
+          <w:lang w:val="en-PK" w:eastAsia="en-PK"/>
+        </w:rPr>
+        <w:t>: Implementing secure input for PIN with masked dots while maintaining smooth keyboard interaction.</w:t>
       </w:r>
     </w:p>
     <w:p>
       <w:pPr>
         <w:numPr>
           <w:ilvl w:val="0"/>
-          <w:numId w:val="4"/>
+          <w:numId w:val="17"/>
         </w:numPr>
         <w:spacing w:before="100" w:beforeAutospacing="1" w:after="100" w:afterAutospacing="1" w:line="240" w:lineRule="auto"/>
         <w:rPr>
           <w:rFonts w:ascii="Times New Roman" w:eastAsia="Times New Roman" w:hAnsi="Times New Roman" w:cs="Times New Roman"/>
           <w:sz w:val="24"/>
           <w:szCs w:val="24"/>
-          <w:lang w:eastAsia="en-PK"/>
+          <w:lang w:val="en-PK" w:eastAsia="en-PK"/>
         </w:rPr>
       </w:pPr>
       <w:r>
@@ -1172,348 +1320,19 @@
           <w:bCs/>
           <w:sz w:val="24"/>
           <w:szCs w:val="24"/>
-          <w:lang w:eastAsia="en-PK"/>
-        </w:rPr>
-        <w:t>Layout file</w:t>
-      </w:r>
-      <w:r>
-        <w:rPr>
-          <w:rFonts w:ascii="Times New Roman" w:eastAsia="Times New Roman" w:hAnsi="Times New Roman" w:cs="Times New Roman"/>
-          <w:sz w:val="24"/>
-          <w:szCs w:val="24"/>
-          <w:lang w:eastAsia="en-PK"/>
-        </w:rPr>
-        <w:t xml:space="preserve">: </w:t>
-      </w:r>
-      <w:r>
-        <w:rPr>
-          <w:rFonts w:ascii="Courier New" w:eastAsia="Times New Roman" w:hAnsi="Courier New" w:cs="Courier New"/>
-          <w:sz w:val="20"/>
-          <w:szCs w:val="20"/>
-          <w:lang w:eastAsia="en-PK"/>
-        </w:rPr>
-        <w:t>activity_profile_setup.xml</w:t>
-      </w:r>
-    </w:p>
-    <w:p>
-      <w:pPr>
-        <w:numPr>
-          <w:ilvl w:val="0"/>
-          <w:numId w:val="4"/>
-        </w:numPr>
-        <w:spacing w:before="100" w:beforeAutospacing="1" w:after="100" w:afterAutospacing="1" w:line="240" w:lineRule="auto"/>
-        <w:rPr>
-          <w:rFonts w:ascii="Times New Roman" w:eastAsia="Times New Roman" w:hAnsi="Times New Roman" w:cs="Times New Roman"/>
-          <w:sz w:val="24"/>
-          <w:szCs w:val="24"/>
-          <w:lang w:eastAsia="en-PK"/>
-        </w:rPr>
-      </w:pPr>
-      <w:r>
-        <w:rPr>
-          <w:rFonts w:ascii="Times New Roman" w:eastAsia="Times New Roman" w:hAnsi="Times New Roman" w:cs="Times New Roman"/>
-          <w:b/>
-          <w:bCs/>
-          <w:sz w:val="24"/>
-          <w:szCs w:val="24"/>
-          <w:lang w:eastAsia="en-PK"/>
-        </w:rPr>
-        <w:t>Purpose</w:t>
-      </w:r>
-      <w:r>
-        <w:rPr>
-          <w:rFonts w:ascii="Times New Roman" w:eastAsia="Times New Roman" w:hAnsi="Times New Roman" w:cs="Times New Roman"/>
-          <w:sz w:val="24"/>
-          <w:szCs w:val="24"/>
-          <w:lang w:eastAsia="en-PK"/>
-        </w:rPr>
-        <w:t>: This screen allows the user to set up their profile by providing their name and profile picture. There’s a form to enter a first name (required) and last name (optional), as well as an option to add a profile picture.</w:t>
-      </w:r>
-    </w:p>
-    <w:p>
-      <w:pPr>
-        <w:spacing w:before="100" w:beforeAutospacing="1" w:after="100" w:afterAutospacing="1" w:line="240" w:lineRule="auto"/>
-        <w:outlineLvl w:val="2"/>
-        <w:rPr>
-          <w:rFonts w:ascii="Times New Roman" w:eastAsia="Times New Roman" w:hAnsi="Times New Roman" w:cs="Times New Roman"/>
-          <w:b/>
-          <w:bCs/>
-          <w:sz w:val="27"/>
-          <w:szCs w:val="27"/>
-          <w:lang w:eastAsia="en-PK"/>
-        </w:rPr>
-      </w:pPr>
-      <w:r>
-        <w:rPr>
-          <w:rFonts w:ascii="Times New Roman" w:eastAsia="Times New Roman" w:hAnsi="Times New Roman" w:cs="Times New Roman"/>
-          <w:b/>
-          <w:bCs/>
-          <w:sz w:val="27"/>
-          <w:szCs w:val="27"/>
-          <w:lang w:eastAsia="en-PK"/>
-        </w:rPr>
-        <w:t>2. Phone Number Screen</w:t>
-      </w:r>
-    </w:p>
-    <w:p>
-      <w:pPr>
-        <w:numPr>
-          <w:ilvl w:val="0"/>
-          <w:numId w:val="5"/>
-        </w:numPr>
-        <w:spacing w:before="100" w:beforeAutospacing="1" w:after="100" w:afterAutospacing="1" w:line="240" w:lineRule="auto"/>
-        <w:rPr>
-          <w:rFonts w:ascii="Times New Roman" w:eastAsia="Times New Roman" w:hAnsi="Times New Roman" w:cs="Times New Roman"/>
-          <w:sz w:val="24"/>
-          <w:szCs w:val="24"/>
-          <w:lang w:eastAsia="en-PK"/>
-        </w:rPr>
-      </w:pPr>
-      <w:r>
-        <w:rPr>
-          <w:rFonts w:ascii="Times New Roman" w:eastAsia="Times New Roman" w:hAnsi="Times New Roman" w:cs="Times New Roman"/>
-          <w:b/>
-          <w:bCs/>
-          <w:sz w:val="24"/>
-          <w:szCs w:val="24"/>
-          <w:lang w:eastAsia="en-PK"/>
-        </w:rPr>
-        <w:t>Layout file</w:t>
-      </w:r>
-      <w:r>
-        <w:rPr>
-          <w:rFonts w:ascii="Times New Roman" w:eastAsia="Times New Roman" w:hAnsi="Times New Roman" w:cs="Times New Roman"/>
-          <w:sz w:val="24"/>
-          <w:szCs w:val="24"/>
-          <w:lang w:eastAsia="en-PK"/>
-        </w:rPr>
-        <w:t xml:space="preserve">: </w:t>
-      </w:r>
-      <w:r>
-        <w:rPr>
-          <w:rFonts w:ascii="Courier New" w:eastAsia="Times New Roman" w:hAnsi="Courier New" w:cs="Courier New"/>
-          <w:sz w:val="20"/>
-          <w:szCs w:val="20"/>
-          <w:lang w:eastAsia="en-PK"/>
-        </w:rPr>
-        <w:t>phone_number_layout.xml</w:t>
-      </w:r>
-    </w:p>
-    <w:p>
-      <w:pPr>
-        <w:numPr>
-          <w:ilvl w:val="0"/>
-          <w:numId w:val="5"/>
-        </w:numPr>
-        <w:spacing w:before="100" w:beforeAutospacing="1" w:after="100" w:afterAutospacing="1" w:line="240" w:lineRule="auto"/>
-        <w:rPr>
-          <w:rFonts w:ascii="Times New Roman" w:eastAsia="Times New Roman" w:hAnsi="Times New Roman" w:cs="Times New Roman"/>
-          <w:sz w:val="24"/>
-          <w:szCs w:val="24"/>
-          <w:lang w:eastAsia="en-PK"/>
-        </w:rPr>
-      </w:pPr>
-      <w:r>
-        <w:rPr>
-          <w:rFonts w:ascii="Times New Roman" w:eastAsia="Times New Roman" w:hAnsi="Times New Roman" w:cs="Times New Roman"/>
-          <w:b/>
-          <w:bCs/>
-          <w:sz w:val="24"/>
-          <w:szCs w:val="24"/>
-          <w:lang w:eastAsia="en-PK"/>
-        </w:rPr>
-        <w:t>Purpose</w:t>
-      </w:r>
-      <w:r>
-        <w:rPr>
-          <w:rFonts w:ascii="Times New Roman" w:eastAsia="Times New Roman" w:hAnsi="Times New Roman" w:cs="Times New Roman"/>
-          <w:sz w:val="24"/>
-          <w:szCs w:val="24"/>
-          <w:lang w:eastAsia="en-PK"/>
-        </w:rPr>
-        <w:t>: This screen asks the user to enter their phone number and choose a country code from a drop-down list. The layout includes an editable field for the phone number and a spinner for selecting the country code.</w:t>
-      </w:r>
-    </w:p>
-    <w:p>
-      <w:pPr>
-        <w:spacing w:before="100" w:beforeAutospacing="1" w:after="100" w:afterAutospacing="1" w:line="240" w:lineRule="auto"/>
-        <w:outlineLvl w:val="2"/>
-        <w:rPr>
-          <w:rFonts w:ascii="Times New Roman" w:eastAsia="Times New Roman" w:hAnsi="Times New Roman" w:cs="Times New Roman"/>
-          <w:b/>
-          <w:bCs/>
-          <w:sz w:val="27"/>
-          <w:szCs w:val="27"/>
-          <w:lang w:eastAsia="en-PK"/>
-        </w:rPr>
-      </w:pPr>
-      <w:r>
-        <w:rPr>
-          <w:rFonts w:ascii="Times New Roman" w:eastAsia="Times New Roman" w:hAnsi="Times New Roman" w:cs="Times New Roman"/>
-          <w:b/>
-          <w:bCs/>
-          <w:sz w:val="27"/>
-          <w:szCs w:val="27"/>
-          <w:lang w:eastAsia="en-PK"/>
-        </w:rPr>
-        <w:t>3. Create PIN Screen</w:t>
-      </w:r>
-    </w:p>
-    <w:p>
-      <w:pPr>
-        <w:numPr>
-          <w:ilvl w:val="0"/>
-          <w:numId w:val="6"/>
-        </w:numPr>
-        <w:spacing w:before="100" w:beforeAutospacing="1" w:after="100" w:afterAutospacing="1" w:line="240" w:lineRule="auto"/>
-        <w:rPr>
-          <w:rFonts w:ascii="Times New Roman" w:eastAsia="Times New Roman" w:hAnsi="Times New Roman" w:cs="Times New Roman"/>
-          <w:sz w:val="24"/>
-          <w:szCs w:val="24"/>
-          <w:lang w:eastAsia="en-PK"/>
-        </w:rPr>
-      </w:pPr>
-      <w:r>
-        <w:rPr>
-          <w:rFonts w:ascii="Times New Roman" w:eastAsia="Times New Roman" w:hAnsi="Times New Roman" w:cs="Times New Roman"/>
-          <w:b/>
-          <w:bCs/>
-          <w:sz w:val="24"/>
-          <w:szCs w:val="24"/>
-          <w:lang w:eastAsia="en-PK"/>
-        </w:rPr>
-        <w:t>Layout file</w:t>
-      </w:r>
-      <w:r>
-        <w:rPr>
-          <w:rFonts w:ascii="Times New Roman" w:eastAsia="Times New Roman" w:hAnsi="Times New Roman" w:cs="Times New Roman"/>
-          <w:sz w:val="24"/>
-          <w:szCs w:val="24"/>
-          <w:lang w:eastAsia="en-PK"/>
-        </w:rPr>
-        <w:t xml:space="preserve">: </w:t>
-      </w:r>
-      <w:r>
-        <w:rPr>
-          <w:rFonts w:ascii="Courier New" w:eastAsia="Times New Roman" w:hAnsi="Courier New" w:cs="Courier New"/>
-          <w:sz w:val="20"/>
-          <w:szCs w:val="20"/>
-          <w:lang w:eastAsia="en-PK"/>
-        </w:rPr>
-        <w:t>activity_create_pin.xml</w:t>
-      </w:r>
-    </w:p>
-    <w:p>
-      <w:pPr>
-        <w:numPr>
-          <w:ilvl w:val="0"/>
-          <w:numId w:val="6"/>
-        </w:numPr>
-        <w:spacing w:before="100" w:beforeAutospacing="1" w:after="100" w:afterAutospacing="1" w:line="240" w:lineRule="auto"/>
-        <w:rPr>
-          <w:rFonts w:ascii="Times New Roman" w:eastAsia="Times New Roman" w:hAnsi="Times New Roman" w:cs="Times New Roman"/>
-          <w:sz w:val="24"/>
-          <w:szCs w:val="24"/>
-          <w:lang w:eastAsia="en-PK"/>
-        </w:rPr>
-      </w:pPr>
-      <w:r>
-        <w:rPr>
-          <w:rFonts w:ascii="Times New Roman" w:eastAsia="Times New Roman" w:hAnsi="Times New Roman" w:cs="Times New Roman"/>
-          <w:b/>
-          <w:bCs/>
-          <w:sz w:val="24"/>
-          <w:szCs w:val="24"/>
-          <w:lang w:eastAsia="en-PK"/>
-        </w:rPr>
-        <w:t>Purpose</w:t>
-      </w:r>
-      <w:r>
-        <w:rPr>
-          <w:rFonts w:ascii="Times New Roman" w:eastAsia="Times New Roman" w:hAnsi="Times New Roman" w:cs="Times New Roman"/>
-          <w:sz w:val="24"/>
-          <w:szCs w:val="24"/>
-          <w:lang w:eastAsia="en-PK"/>
-        </w:rPr>
-        <w:t>: This screen prompts the user to create a secure PIN that will help encrypt and secure their data. There is a button to toggle between creating a numeric or alphanumeric PIN. This is essential for ensuring the security of user accounts.</w:t>
-      </w:r>
-    </w:p>
-    <w:p>
-      <w:pPr>
-        <w:spacing w:after="0" w:line="240" w:lineRule="auto"/>
-        <w:rPr>
-          <w:rFonts w:ascii="Times New Roman" w:eastAsia="Times New Roman" w:hAnsi="Times New Roman" w:cs="Times New Roman"/>
-          <w:sz w:val="24"/>
-          <w:szCs w:val="24"/>
-          <w:lang w:eastAsia="en-PK"/>
-        </w:rPr>
-      </w:pPr>
-    </w:p>
-    <w:p>
-      <w:pPr>
-        <w:spacing w:after="0" w:line="240" w:lineRule="auto"/>
-        <w:rPr>
-          <w:rFonts w:ascii="Times New Roman" w:eastAsia="Times New Roman" w:hAnsi="Times New Roman" w:cs="Times New Roman"/>
-          <w:sz w:val="24"/>
-          <w:szCs w:val="24"/>
-          <w:lang w:eastAsia="en-PK"/>
-        </w:rPr>
-      </w:pPr>
-    </w:p>
-    <w:p>
-      <w:pPr>
-        <w:spacing w:after="0" w:line="240" w:lineRule="auto"/>
-        <w:rPr>
-          <w:rFonts w:ascii="Times New Roman" w:eastAsia="Times New Roman" w:hAnsi="Times New Roman" w:cs="Times New Roman"/>
-          <w:sz w:val="24"/>
-          <w:szCs w:val="24"/>
-          <w:lang w:eastAsia="en-PK"/>
-        </w:rPr>
-      </w:pPr>
-    </w:p>
-    <w:p>
-      <w:pPr>
-        <w:spacing w:after="0" w:line="240" w:lineRule="auto"/>
-        <w:rPr>
-          <w:rFonts w:ascii="Times New Roman" w:eastAsia="Times New Roman" w:hAnsi="Times New Roman" w:cs="Times New Roman"/>
-          <w:sz w:val="24"/>
-          <w:szCs w:val="24"/>
-          <w:lang w:eastAsia="en-PK"/>
-        </w:rPr>
-      </w:pPr>
-    </w:p>
-    <w:p>
-      <w:pPr>
-        <w:spacing w:after="0" w:line="240" w:lineRule="auto"/>
-        <w:rPr>
-          <w:rFonts w:ascii="Times New Roman" w:eastAsia="Times New Roman" w:hAnsi="Times New Roman" w:cs="Times New Roman"/>
-          <w:sz w:val="24"/>
-          <w:szCs w:val="24"/>
-          <w:lang w:eastAsia="en-PK"/>
-        </w:rPr>
-      </w:pPr>
-    </w:p>
-    <w:p>
-      <w:pPr>
-        <w:spacing w:after="0" w:line="240" w:lineRule="auto"/>
-        <w:rPr>
-          <w:rFonts w:ascii="Times New Roman" w:eastAsia="Times New Roman" w:hAnsi="Times New Roman" w:cs="Times New Roman"/>
-          <w:sz w:val="24"/>
-          <w:szCs w:val="24"/>
-          <w:lang w:eastAsia="en-PK"/>
-        </w:rPr>
-      </w:pPr>
-    </w:p>
-    <w:p>
-      <w:pPr>
-        <w:spacing w:after="0" w:line="240" w:lineRule="auto"/>
-        <w:rPr>
-          <w:rFonts w:ascii="Times New Roman" w:eastAsia="Times New Roman" w:hAnsi="Times New Roman" w:cs="Times New Roman"/>
-          <w:sz w:val="24"/>
-          <w:szCs w:val="24"/>
-          <w:lang w:eastAsia="en-PK"/>
-        </w:rPr>
-      </w:pPr>
+          <w:lang w:val="en-PK" w:eastAsia="en-PK"/>
+        </w:rPr>
+        <w:t>Custom XML Styling</w:t>
+      </w:r>
+      <w:r>
+        <w:rPr>
+          <w:rFonts w:ascii="Times New Roman" w:eastAsia="Times New Roman" w:hAnsi="Times New Roman" w:cs="Times New Roman"/>
+          <w:sz w:val="24"/>
+          <w:szCs w:val="24"/>
+          <w:lang w:val="en-PK" w:eastAsia="en-PK"/>
+        </w:rPr>
+        <w:t>: Fine-tuning custom backgrounds, rounded corners, and shadows for buttons and input fields for a modern aesthetic across devices.</w:t>
+      </w:r>
     </w:p>
     <w:p>
       <w:pPr>
@@ -1525,9 +1344,10 @@
           <w:bCs/>
           <w:sz w:val="36"/>
           <w:szCs w:val="36"/>
-          <w:lang w:eastAsia="en-PK"/>
-        </w:rPr>
-      </w:pPr>
+          <w:lang w:val="en-PK" w:eastAsia="en-PK"/>
+        </w:rPr>
+      </w:pPr>
+      <w:proofErr w:type="gramStart"/>
       <w:r>
         <w:rPr>
           <w:rFonts w:ascii="Times New Roman" w:eastAsia="Times New Roman" w:hAnsi="Times New Roman" w:cs="Times New Roman"/>
@@ -1535,194 +1355,7 @@
           <w:bCs/>
           <w:sz w:val="36"/>
           <w:szCs w:val="36"/>
-          <w:lang w:eastAsia="en-PK"/>
-        </w:rPr>
-        <w:lastRenderedPageBreak/>
-        <w:t>Technical Challenges Faced</w:t>
-      </w:r>
-    </w:p>
-    <w:p>
-      <w:pPr>
-        <w:spacing w:before="100" w:beforeAutospacing="1" w:after="100" w:afterAutospacing="1" w:line="240" w:lineRule="auto"/>
-        <w:outlineLvl w:val="2"/>
-        <w:rPr>
-          <w:rFonts w:ascii="Times New Roman" w:eastAsia="Times New Roman" w:hAnsi="Times New Roman" w:cs="Times New Roman"/>
-          <w:b/>
-          <w:bCs/>
-          <w:sz w:val="27"/>
-          <w:szCs w:val="27"/>
-          <w:lang w:eastAsia="en-PK"/>
-        </w:rPr>
-      </w:pPr>
-      <w:r>
-        <w:rPr>
-          <w:rFonts w:ascii="Times New Roman" w:eastAsia="Times New Roman" w:hAnsi="Times New Roman" w:cs="Times New Roman"/>
-          <w:b/>
-          <w:bCs/>
-          <w:sz w:val="27"/>
-          <w:szCs w:val="27"/>
-          <w:lang w:eastAsia="en-PK"/>
-        </w:rPr>
-        <w:t>1. Spinner for Country Code:</w:t>
-      </w:r>
-    </w:p>
-    <w:p>
-      <w:pPr>
-        <w:numPr>
-          <w:ilvl w:val="0"/>
-          <w:numId w:val="7"/>
-        </w:numPr>
-        <w:spacing w:before="100" w:beforeAutospacing="1" w:after="100" w:afterAutospacing="1" w:line="240" w:lineRule="auto"/>
-        <w:rPr>
-          <w:rFonts w:ascii="Times New Roman" w:eastAsia="Times New Roman" w:hAnsi="Times New Roman" w:cs="Times New Roman"/>
-          <w:sz w:val="24"/>
-          <w:szCs w:val="24"/>
-          <w:lang w:eastAsia="en-PK"/>
-        </w:rPr>
-      </w:pPr>
-      <w:r>
-        <w:rPr>
-          <w:rFonts w:ascii="Times New Roman" w:eastAsia="Times New Roman" w:hAnsi="Times New Roman" w:cs="Times New Roman"/>
-          <w:sz w:val="24"/>
-          <w:szCs w:val="24"/>
-          <w:lang w:eastAsia="en-PK"/>
-        </w:rPr>
-        <w:t>Implementing the spinner for country codes required ensuring the design and functionality worked seamlessly across different device configurations. The challenge was aligning it visually with the phone number input field to ensure a clean look.</w:t>
-      </w:r>
-    </w:p>
-    <w:p>
-      <w:pPr>
-        <w:spacing w:before="100" w:beforeAutospacing="1" w:after="100" w:afterAutospacing="1" w:line="240" w:lineRule="auto"/>
-        <w:outlineLvl w:val="2"/>
-        <w:rPr>
-          <w:rFonts w:ascii="Times New Roman" w:eastAsia="Times New Roman" w:hAnsi="Times New Roman" w:cs="Times New Roman"/>
-          <w:b/>
-          <w:bCs/>
-          <w:sz w:val="27"/>
-          <w:szCs w:val="27"/>
-          <w:lang w:eastAsia="en-PK"/>
-        </w:rPr>
-      </w:pPr>
-      <w:r>
-        <w:rPr>
-          <w:rFonts w:ascii="Times New Roman" w:eastAsia="Times New Roman" w:hAnsi="Times New Roman" w:cs="Times New Roman"/>
-          <w:b/>
-          <w:bCs/>
-          <w:sz w:val="27"/>
-          <w:szCs w:val="27"/>
-          <w:lang w:eastAsia="en-PK"/>
-        </w:rPr>
-        <w:t>2. PIN Entry Input:</w:t>
-      </w:r>
-    </w:p>
-    <w:p>
-      <w:pPr>
-        <w:numPr>
-          <w:ilvl w:val="0"/>
-          <w:numId w:val="8"/>
-        </w:numPr>
-        <w:spacing w:before="100" w:beforeAutospacing="1" w:after="100" w:afterAutospacing="1" w:line="240" w:lineRule="auto"/>
-        <w:rPr>
-          <w:rFonts w:ascii="Times New Roman" w:eastAsia="Times New Roman" w:hAnsi="Times New Roman" w:cs="Times New Roman"/>
-          <w:sz w:val="24"/>
-          <w:szCs w:val="24"/>
-          <w:lang w:eastAsia="en-PK"/>
-        </w:rPr>
-      </w:pPr>
-      <w:r>
-        <w:rPr>
-          <w:rFonts w:ascii="Times New Roman" w:eastAsia="Times New Roman" w:hAnsi="Times New Roman" w:cs="Times New Roman"/>
-          <w:sz w:val="24"/>
-          <w:szCs w:val="24"/>
-          <w:lang w:eastAsia="en-PK"/>
-        </w:rPr>
-        <w:t>Implementing a masked input for the PIN, ensuring that the dots are displayed for user input while securely masking the digits, required handling focus and keyboard interaction properly.</w:t>
-      </w:r>
-    </w:p>
-    <w:p>
-      <w:pPr>
-        <w:spacing w:before="100" w:beforeAutospacing="1" w:after="100" w:afterAutospacing="1" w:line="240" w:lineRule="auto"/>
-        <w:outlineLvl w:val="2"/>
-        <w:rPr>
-          <w:rFonts w:ascii="Times New Roman" w:eastAsia="Times New Roman" w:hAnsi="Times New Roman" w:cs="Times New Roman"/>
-          <w:b/>
-          <w:bCs/>
-          <w:sz w:val="27"/>
-          <w:szCs w:val="27"/>
-          <w:lang w:eastAsia="en-PK"/>
-        </w:rPr>
-      </w:pPr>
-      <w:r>
-        <w:rPr>
-          <w:rFonts w:ascii="Times New Roman" w:eastAsia="Times New Roman" w:hAnsi="Times New Roman" w:cs="Times New Roman"/>
-          <w:b/>
-          <w:bCs/>
-          <w:sz w:val="27"/>
-          <w:szCs w:val="27"/>
-          <w:lang w:eastAsia="en-PK"/>
-        </w:rPr>
-        <w:t>3. Custom XML Styling:</w:t>
-      </w:r>
-    </w:p>
-    <w:p>
-      <w:pPr>
-        <w:numPr>
-          <w:ilvl w:val="0"/>
-          <w:numId w:val="9"/>
-        </w:numPr>
-        <w:spacing w:before="100" w:beforeAutospacing="1" w:after="100" w:afterAutospacing="1" w:line="240" w:lineRule="auto"/>
-        <w:rPr>
-          <w:rFonts w:ascii="Times New Roman" w:eastAsia="Times New Roman" w:hAnsi="Times New Roman" w:cs="Times New Roman"/>
-          <w:sz w:val="24"/>
-          <w:szCs w:val="24"/>
-          <w:lang w:eastAsia="en-PK"/>
-        </w:rPr>
-      </w:pPr>
-      <w:r>
-        <w:rPr>
-          <w:rFonts w:ascii="Times New Roman" w:eastAsia="Times New Roman" w:hAnsi="Times New Roman" w:cs="Times New Roman"/>
-          <w:sz w:val="24"/>
-          <w:szCs w:val="24"/>
-          <w:lang w:eastAsia="en-PK"/>
-        </w:rPr>
-        <w:t>Creating custom backgrounds, rounded corners, and shadows for buttons and input fields was another challenge. Achieving a balance between a modern aesthetic and maintaining compatibility with multiple screen sizes involved considerable fine-tuning.</w:t>
-      </w:r>
-    </w:p>
-    <w:p>
-      <w:pPr>
-        <w:spacing w:after="0" w:line="240" w:lineRule="auto"/>
-        <w:rPr>
-          <w:rFonts w:ascii="Times New Roman" w:eastAsia="Times New Roman" w:hAnsi="Times New Roman" w:cs="Times New Roman"/>
-          <w:sz w:val="24"/>
-          <w:szCs w:val="24"/>
-          <w:lang w:eastAsia="en-PK"/>
-        </w:rPr>
-      </w:pPr>
-      <w:bookmarkStart w:id="0" w:name="_GoBack"/>
-      <w:bookmarkEnd w:id="0"/>
-    </w:p>
-    <w:p>
-      <w:pPr>
-        <w:spacing w:before="100" w:beforeAutospacing="1" w:after="100" w:afterAutospacing="1" w:line="240" w:lineRule="auto"/>
-        <w:outlineLvl w:val="1"/>
-        <w:rPr>
-          <w:rFonts w:ascii="Times New Roman" w:eastAsia="Times New Roman" w:hAnsi="Times New Roman" w:cs="Times New Roman"/>
-          <w:b/>
-          <w:bCs/>
-          <w:sz w:val="36"/>
-          <w:szCs w:val="36"/>
-          <w:lang w:eastAsia="en-PK"/>
-        </w:rPr>
-      </w:pPr>
-      <w:proofErr w:type="gramStart"/>
-      <w:r>
-        <w:rPr>
-          <w:rFonts w:ascii="Times New Roman" w:eastAsia="Times New Roman" w:hAnsi="Times New Roman" w:cs="Times New Roman"/>
-          <w:b/>
-          <w:bCs/>
-          <w:sz w:val="36"/>
-          <w:szCs w:val="36"/>
-          <w:lang w:eastAsia="en-PK"/>
+          <w:lang w:val="en-PK" w:eastAsia="en-PK"/>
         </w:rPr>
         <w:t>Future Plans</w:t>
       </w:r>
@@ -1732,14 +1365,14 @@
       <w:pPr>
         <w:numPr>
           <w:ilvl w:val="0"/>
-          <w:numId w:val="10"/>
+          <w:numId w:val="18"/>
         </w:numPr>
         <w:spacing w:before="100" w:beforeAutospacing="1" w:after="100" w:afterAutospacing="1" w:line="240" w:lineRule="auto"/>
         <w:rPr>
           <w:rFonts w:ascii="Times New Roman" w:eastAsia="Times New Roman" w:hAnsi="Times New Roman" w:cs="Times New Roman"/>
           <w:sz w:val="24"/>
           <w:szCs w:val="24"/>
-          <w:lang w:eastAsia="en-PK"/>
+          <w:lang w:val="en-PK" w:eastAsia="en-PK"/>
         </w:rPr>
       </w:pPr>
       <w:r>
@@ -1749,7 +1382,7 @@
           <w:bCs/>
           <w:sz w:val="24"/>
           <w:szCs w:val="24"/>
-          <w:lang w:eastAsia="en-PK"/>
+          <w:lang w:val="en-PK" w:eastAsia="en-PK"/>
         </w:rPr>
         <w:t>Backend Integration</w:t>
       </w:r>
@@ -1758,7 +1391,7 @@
           <w:rFonts w:ascii="Times New Roman" w:eastAsia="Times New Roman" w:hAnsi="Times New Roman" w:cs="Times New Roman"/>
           <w:sz w:val="24"/>
           <w:szCs w:val="24"/>
-          <w:lang w:eastAsia="en-PK"/>
+          <w:lang w:val="en-PK" w:eastAsia="en-PK"/>
         </w:rPr>
         <w:t>:</w:t>
       </w:r>
@@ -1767,38 +1400,38 @@
       <w:pPr>
         <w:numPr>
           <w:ilvl w:val="1"/>
-          <w:numId w:val="10"/>
+          <w:numId w:val="18"/>
         </w:numPr>
         <w:spacing w:before="100" w:beforeAutospacing="1" w:after="100" w:afterAutospacing="1" w:line="240" w:lineRule="auto"/>
         <w:rPr>
           <w:rFonts w:ascii="Times New Roman" w:eastAsia="Times New Roman" w:hAnsi="Times New Roman" w:cs="Times New Roman"/>
           <w:sz w:val="24"/>
           <w:szCs w:val="24"/>
-          <w:lang w:eastAsia="en-PK"/>
-        </w:rPr>
-      </w:pPr>
-      <w:r>
-        <w:rPr>
-          <w:rFonts w:ascii="Times New Roman" w:eastAsia="Times New Roman" w:hAnsi="Times New Roman" w:cs="Times New Roman"/>
-          <w:sz w:val="24"/>
-          <w:szCs w:val="24"/>
-          <w:lang w:eastAsia="en-PK"/>
-        </w:rPr>
-        <w:t>Add Firebase or another backend service to handle user authentication, real-time messaging, and secure storage of user profile data.</w:t>
+          <w:lang w:val="en-PK" w:eastAsia="en-PK"/>
+        </w:rPr>
+      </w:pPr>
+      <w:r>
+        <w:rPr>
+          <w:rFonts w:ascii="Times New Roman" w:eastAsia="Times New Roman" w:hAnsi="Times New Roman" w:cs="Times New Roman"/>
+          <w:sz w:val="24"/>
+          <w:szCs w:val="24"/>
+          <w:lang w:val="en-PK" w:eastAsia="en-PK"/>
+        </w:rPr>
+        <w:t>Add Firebase or another backend for user authentication and real-time messaging.</w:t>
       </w:r>
     </w:p>
     <w:p>
       <w:pPr>
         <w:numPr>
           <w:ilvl w:val="0"/>
-          <w:numId w:val="10"/>
+          <w:numId w:val="18"/>
         </w:numPr>
         <w:spacing w:before="100" w:beforeAutospacing="1" w:after="100" w:afterAutospacing="1" w:line="240" w:lineRule="auto"/>
         <w:rPr>
           <w:rFonts w:ascii="Times New Roman" w:eastAsia="Times New Roman" w:hAnsi="Times New Roman" w:cs="Times New Roman"/>
           <w:sz w:val="24"/>
           <w:szCs w:val="24"/>
-          <w:lang w:eastAsia="en-PK"/>
+          <w:lang w:val="en-PK" w:eastAsia="en-PK"/>
         </w:rPr>
       </w:pPr>
       <w:r>
@@ -1808,16 +1441,16 @@
           <w:bCs/>
           <w:sz w:val="24"/>
           <w:szCs w:val="24"/>
-          <w:lang w:eastAsia="en-PK"/>
-        </w:rPr>
-        <w:t>Advanced Error Handling</w:t>
-      </w:r>
-      <w:r>
-        <w:rPr>
-          <w:rFonts w:ascii="Times New Roman" w:eastAsia="Times New Roman" w:hAnsi="Times New Roman" w:cs="Times New Roman"/>
-          <w:sz w:val="24"/>
-          <w:szCs w:val="24"/>
-          <w:lang w:eastAsia="en-PK"/>
+          <w:lang w:val="en-PK" w:eastAsia="en-PK"/>
+        </w:rPr>
+        <w:t>Enhanced Error Handling</w:t>
+      </w:r>
+      <w:r>
+        <w:rPr>
+          <w:rFonts w:ascii="Times New Roman" w:eastAsia="Times New Roman" w:hAnsi="Times New Roman" w:cs="Times New Roman"/>
+          <w:sz w:val="24"/>
+          <w:szCs w:val="24"/>
+          <w:lang w:val="en-PK" w:eastAsia="en-PK"/>
         </w:rPr>
         <w:t>:</w:t>
       </w:r>
@@ -1826,38 +1459,38 @@
       <w:pPr>
         <w:numPr>
           <w:ilvl w:val="1"/>
-          <w:numId w:val="10"/>
+          <w:numId w:val="18"/>
         </w:numPr>
         <w:spacing w:before="100" w:beforeAutospacing="1" w:after="100" w:afterAutospacing="1" w:line="240" w:lineRule="auto"/>
         <w:rPr>
           <w:rFonts w:ascii="Times New Roman" w:eastAsia="Times New Roman" w:hAnsi="Times New Roman" w:cs="Times New Roman"/>
           <w:sz w:val="24"/>
           <w:szCs w:val="24"/>
-          <w:lang w:eastAsia="en-PK"/>
-        </w:rPr>
-      </w:pPr>
-      <w:r>
-        <w:rPr>
-          <w:rFonts w:ascii="Times New Roman" w:eastAsia="Times New Roman" w:hAnsi="Times New Roman" w:cs="Times New Roman"/>
-          <w:sz w:val="24"/>
-          <w:szCs w:val="24"/>
-          <w:lang w:eastAsia="en-PK"/>
-        </w:rPr>
-        <w:t>Implement detailed error messages and validation feedback for the phone number and PIN entry screens.</w:t>
+          <w:lang w:val="en-PK" w:eastAsia="en-PK"/>
+        </w:rPr>
+      </w:pPr>
+      <w:r>
+        <w:rPr>
+          <w:rFonts w:ascii="Times New Roman" w:eastAsia="Times New Roman" w:hAnsi="Times New Roman" w:cs="Times New Roman"/>
+          <w:sz w:val="24"/>
+          <w:szCs w:val="24"/>
+          <w:lang w:val="en-PK" w:eastAsia="en-PK"/>
+        </w:rPr>
+        <w:t>Provide detailed error messages and validation for inputs.</w:t>
       </w:r>
     </w:p>
     <w:p>
       <w:pPr>
         <w:numPr>
           <w:ilvl w:val="0"/>
-          <w:numId w:val="10"/>
+          <w:numId w:val="18"/>
         </w:numPr>
         <w:spacing w:before="100" w:beforeAutospacing="1" w:after="100" w:afterAutospacing="1" w:line="240" w:lineRule="auto"/>
         <w:rPr>
           <w:rFonts w:ascii="Times New Roman" w:eastAsia="Times New Roman" w:hAnsi="Times New Roman" w:cs="Times New Roman"/>
           <w:sz w:val="24"/>
           <w:szCs w:val="24"/>
-          <w:lang w:eastAsia="en-PK"/>
+          <w:lang w:val="en-PK" w:eastAsia="en-PK"/>
         </w:rPr>
       </w:pPr>
       <w:r>
@@ -1867,7 +1500,7 @@
           <w:bCs/>
           <w:sz w:val="24"/>
           <w:szCs w:val="24"/>
-          <w:lang w:eastAsia="en-PK"/>
+          <w:lang w:val="en-PK" w:eastAsia="en-PK"/>
         </w:rPr>
         <w:t>User Authentication</w:t>
       </w:r>
@@ -1876,7 +1509,7 @@
           <w:rFonts w:ascii="Times New Roman" w:eastAsia="Times New Roman" w:hAnsi="Times New Roman" w:cs="Times New Roman"/>
           <w:sz w:val="24"/>
           <w:szCs w:val="24"/>
-          <w:lang w:eastAsia="en-PK"/>
+          <w:lang w:val="en-PK" w:eastAsia="en-PK"/>
         </w:rPr>
         <w:t>:</w:t>
       </w:r>
@@ -1885,38 +1518,38 @@
       <w:pPr>
         <w:numPr>
           <w:ilvl w:val="1"/>
-          <w:numId w:val="10"/>
+          <w:numId w:val="18"/>
         </w:numPr>
         <w:spacing w:before="100" w:beforeAutospacing="1" w:after="100" w:afterAutospacing="1" w:line="240" w:lineRule="auto"/>
         <w:rPr>
           <w:rFonts w:ascii="Times New Roman" w:eastAsia="Times New Roman" w:hAnsi="Times New Roman" w:cs="Times New Roman"/>
           <w:sz w:val="24"/>
           <w:szCs w:val="24"/>
-          <w:lang w:eastAsia="en-PK"/>
-        </w:rPr>
-      </w:pPr>
-      <w:r>
-        <w:rPr>
-          <w:rFonts w:ascii="Times New Roman" w:eastAsia="Times New Roman" w:hAnsi="Times New Roman" w:cs="Times New Roman"/>
-          <w:sz w:val="24"/>
-          <w:szCs w:val="24"/>
-          <w:lang w:eastAsia="en-PK"/>
-        </w:rPr>
-        <w:t>Implement OTP (One-Time Password) authentication for phone number verification, ensuring secure user registration.</w:t>
+          <w:lang w:val="en-PK" w:eastAsia="en-PK"/>
+        </w:rPr>
+      </w:pPr>
+      <w:r>
+        <w:rPr>
+          <w:rFonts w:ascii="Times New Roman" w:eastAsia="Times New Roman" w:hAnsi="Times New Roman" w:cs="Times New Roman"/>
+          <w:sz w:val="24"/>
+          <w:szCs w:val="24"/>
+          <w:lang w:val="en-PK" w:eastAsia="en-PK"/>
+        </w:rPr>
+        <w:t>Implement OTP (One-Time Password) verification for phone numbers.</w:t>
       </w:r>
     </w:p>
     <w:p>
       <w:pPr>
         <w:numPr>
           <w:ilvl w:val="0"/>
-          <w:numId w:val="10"/>
+          <w:numId w:val="18"/>
         </w:numPr>
         <w:spacing w:before="100" w:beforeAutospacing="1" w:after="100" w:afterAutospacing="1" w:line="240" w:lineRule="auto"/>
         <w:rPr>
           <w:rFonts w:ascii="Times New Roman" w:eastAsia="Times New Roman" w:hAnsi="Times New Roman" w:cs="Times New Roman"/>
           <w:sz w:val="24"/>
           <w:szCs w:val="24"/>
-          <w:lang w:eastAsia="en-PK"/>
+          <w:lang w:val="en-PK" w:eastAsia="en-PK"/>
         </w:rPr>
       </w:pPr>
       <w:r>
@@ -1926,7 +1559,7 @@
           <w:bCs/>
           <w:sz w:val="24"/>
           <w:szCs w:val="24"/>
-          <w:lang w:eastAsia="en-PK"/>
+          <w:lang w:val="en-PK" w:eastAsia="en-PK"/>
         </w:rPr>
         <w:t>Dark Mode Support</w:t>
       </w:r>
@@ -1935,7 +1568,7 @@
           <w:rFonts w:ascii="Times New Roman" w:eastAsia="Times New Roman" w:hAnsi="Times New Roman" w:cs="Times New Roman"/>
           <w:sz w:val="24"/>
           <w:szCs w:val="24"/>
-          <w:lang w:eastAsia="en-PK"/>
+          <w:lang w:val="en-PK" w:eastAsia="en-PK"/>
         </w:rPr>
         <w:t>:</w:t>
       </w:r>
@@ -1944,38 +1577,38 @@
       <w:pPr>
         <w:numPr>
           <w:ilvl w:val="1"/>
-          <w:numId w:val="10"/>
+          <w:numId w:val="18"/>
         </w:numPr>
         <w:spacing w:before="100" w:beforeAutospacing="1" w:after="100" w:afterAutospacing="1" w:line="240" w:lineRule="auto"/>
         <w:rPr>
           <w:rFonts w:ascii="Times New Roman" w:eastAsia="Times New Roman" w:hAnsi="Times New Roman" w:cs="Times New Roman"/>
           <w:sz w:val="24"/>
           <w:szCs w:val="24"/>
-          <w:lang w:eastAsia="en-PK"/>
-        </w:rPr>
-      </w:pPr>
-      <w:r>
-        <w:rPr>
-          <w:rFonts w:ascii="Times New Roman" w:eastAsia="Times New Roman" w:hAnsi="Times New Roman" w:cs="Times New Roman"/>
-          <w:sz w:val="24"/>
-          <w:szCs w:val="24"/>
-          <w:lang w:eastAsia="en-PK"/>
-        </w:rPr>
-        <w:t>Add support for system-wide dark mode, ensuring the app dynamically changes based on user settings.</w:t>
+          <w:lang w:val="en-PK" w:eastAsia="en-PK"/>
+        </w:rPr>
+      </w:pPr>
+      <w:r>
+        <w:rPr>
+          <w:rFonts w:ascii="Times New Roman" w:eastAsia="Times New Roman" w:hAnsi="Times New Roman" w:cs="Times New Roman"/>
+          <w:sz w:val="24"/>
+          <w:szCs w:val="24"/>
+          <w:lang w:val="en-PK" w:eastAsia="en-PK"/>
+        </w:rPr>
+        <w:t>Add support for system-wide dark mode.</w:t>
       </w:r>
     </w:p>
     <w:p>
       <w:pPr>
         <w:numPr>
           <w:ilvl w:val="0"/>
-          <w:numId w:val="10"/>
+          <w:numId w:val="18"/>
         </w:numPr>
         <w:spacing w:before="100" w:beforeAutospacing="1" w:after="100" w:afterAutospacing="1" w:line="240" w:lineRule="auto"/>
         <w:rPr>
           <w:rFonts w:ascii="Times New Roman" w:eastAsia="Times New Roman" w:hAnsi="Times New Roman" w:cs="Times New Roman"/>
           <w:sz w:val="24"/>
           <w:szCs w:val="24"/>
-          <w:lang w:eastAsia="en-PK"/>
+          <w:lang w:val="en-PK" w:eastAsia="en-PK"/>
         </w:rPr>
       </w:pPr>
       <w:r>
@@ -1985,7 +1618,7 @@
           <w:bCs/>
           <w:sz w:val="24"/>
           <w:szCs w:val="24"/>
-          <w:lang w:eastAsia="en-PK"/>
+          <w:lang w:val="en-PK" w:eastAsia="en-PK"/>
         </w:rPr>
         <w:t>Security Enhancements</w:t>
       </w:r>
@@ -1994,7 +1627,7 @@
           <w:rFonts w:ascii="Times New Roman" w:eastAsia="Times New Roman" w:hAnsi="Times New Roman" w:cs="Times New Roman"/>
           <w:sz w:val="24"/>
           <w:szCs w:val="24"/>
-          <w:lang w:eastAsia="en-PK"/>
+          <w:lang w:val="en-PK" w:eastAsia="en-PK"/>
         </w:rPr>
         <w:t>:</w:t>
       </w:r>
@@ -2003,24 +1636,24 @@
       <w:pPr>
         <w:numPr>
           <w:ilvl w:val="1"/>
-          <w:numId w:val="10"/>
+          <w:numId w:val="18"/>
         </w:numPr>
         <w:spacing w:before="100" w:beforeAutospacing="1" w:after="100" w:afterAutospacing="1" w:line="240" w:lineRule="auto"/>
         <w:rPr>
           <w:rFonts w:ascii="Times New Roman" w:eastAsia="Times New Roman" w:hAnsi="Times New Roman" w:cs="Times New Roman"/>
           <w:sz w:val="24"/>
           <w:szCs w:val="24"/>
-          <w:lang w:eastAsia="en-PK"/>
-        </w:rPr>
-      </w:pPr>
-      <w:r>
-        <w:rPr>
-          <w:rFonts w:ascii="Times New Roman" w:eastAsia="Times New Roman" w:hAnsi="Times New Roman" w:cs="Times New Roman"/>
-          <w:sz w:val="24"/>
-          <w:szCs w:val="24"/>
-          <w:lang w:eastAsia="en-PK"/>
-        </w:rPr>
-        <w:t>Encrypt all sensitive information like the user's PIN and other credentials stored on the device to enhance security.</w:t>
+          <w:lang w:val="en-PK" w:eastAsia="en-PK"/>
+        </w:rPr>
+      </w:pPr>
+      <w:r>
+        <w:rPr>
+          <w:rFonts w:ascii="Times New Roman" w:eastAsia="Times New Roman" w:hAnsi="Times New Roman" w:cs="Times New Roman"/>
+          <w:sz w:val="24"/>
+          <w:szCs w:val="24"/>
+          <w:lang w:val="en-PK" w:eastAsia="en-PK"/>
+        </w:rPr>
+        <w:t>Encrypt sensitive data such as the user PIN and other credentials.</w:t>
       </w:r>
     </w:p>
     <w:p/>
@@ -2186,6 +1819,389 @@
     </w:lvl>
   </w:abstractNum>
   <w:abstractNum w:abstractNumId="1" w15:restartNumberingAfterBreak="0">
+    <w:nsid w:val="03BA1F5C"/>
+    <w:multiLevelType w:val="multilevel"/>
+    <w:tmpl w:val="A71C5A8A"/>
+    <w:lvl w:ilvl="0">
+      <w:start w:val="1"/>
+      <w:numFmt w:val="decimal"/>
+      <w:lvlText w:val="%1."/>
+      <w:lvlJc w:val="left"/>
+      <w:pPr>
+        <w:tabs>
+          <w:tab w:val="num" w:pos="720"/>
+        </w:tabs>
+        <w:ind w:left="720" w:hanging="360"/>
+      </w:pPr>
+    </w:lvl>
+    <w:lvl w:ilvl="1">
+      <w:start w:val="1"/>
+      <w:numFmt w:val="bullet"/>
+      <w:lvlText w:val="o"/>
+      <w:lvlJc w:val="left"/>
+      <w:pPr>
+        <w:tabs>
+          <w:tab w:val="num" w:pos="1440"/>
+        </w:tabs>
+        <w:ind w:left="1440" w:hanging="360"/>
+      </w:pPr>
+      <w:rPr>
+        <w:rFonts w:ascii="Courier New" w:hAnsi="Courier New" w:hint="default"/>
+        <w:sz w:val="20"/>
+      </w:rPr>
+    </w:lvl>
+    <w:lvl w:ilvl="2" w:tentative="1">
+      <w:start w:val="1"/>
+      <w:numFmt w:val="decimal"/>
+      <w:lvlText w:val="%3."/>
+      <w:lvlJc w:val="left"/>
+      <w:pPr>
+        <w:tabs>
+          <w:tab w:val="num" w:pos="2160"/>
+        </w:tabs>
+        <w:ind w:left="2160" w:hanging="360"/>
+      </w:pPr>
+    </w:lvl>
+    <w:lvl w:ilvl="3" w:tentative="1">
+      <w:start w:val="1"/>
+      <w:numFmt w:val="decimal"/>
+      <w:lvlText w:val="%4."/>
+      <w:lvlJc w:val="left"/>
+      <w:pPr>
+        <w:tabs>
+          <w:tab w:val="num" w:pos="2880"/>
+        </w:tabs>
+        <w:ind w:left="2880" w:hanging="360"/>
+      </w:pPr>
+    </w:lvl>
+    <w:lvl w:ilvl="4" w:tentative="1">
+      <w:start w:val="1"/>
+      <w:numFmt w:val="decimal"/>
+      <w:lvlText w:val="%5."/>
+      <w:lvlJc w:val="left"/>
+      <w:pPr>
+        <w:tabs>
+          <w:tab w:val="num" w:pos="3600"/>
+        </w:tabs>
+        <w:ind w:left="3600" w:hanging="360"/>
+      </w:pPr>
+    </w:lvl>
+    <w:lvl w:ilvl="5" w:tentative="1">
+      <w:start w:val="1"/>
+      <w:numFmt w:val="decimal"/>
+      <w:lvlText w:val="%6."/>
+      <w:lvlJc w:val="left"/>
+      <w:pPr>
+        <w:tabs>
+          <w:tab w:val="num" w:pos="4320"/>
+        </w:tabs>
+        <w:ind w:left="4320" w:hanging="360"/>
+      </w:pPr>
+    </w:lvl>
+    <w:lvl w:ilvl="6" w:tentative="1">
+      <w:start w:val="1"/>
+      <w:numFmt w:val="decimal"/>
+      <w:lvlText w:val="%7."/>
+      <w:lvlJc w:val="left"/>
+      <w:pPr>
+        <w:tabs>
+          <w:tab w:val="num" w:pos="5040"/>
+        </w:tabs>
+        <w:ind w:left="5040" w:hanging="360"/>
+      </w:pPr>
+    </w:lvl>
+    <w:lvl w:ilvl="7" w:tentative="1">
+      <w:start w:val="1"/>
+      <w:numFmt w:val="decimal"/>
+      <w:lvlText w:val="%8."/>
+      <w:lvlJc w:val="left"/>
+      <w:pPr>
+        <w:tabs>
+          <w:tab w:val="num" w:pos="5760"/>
+        </w:tabs>
+        <w:ind w:left="5760" w:hanging="360"/>
+      </w:pPr>
+    </w:lvl>
+    <w:lvl w:ilvl="8" w:tentative="1">
+      <w:start w:val="1"/>
+      <w:numFmt w:val="decimal"/>
+      <w:lvlText w:val="%9."/>
+      <w:lvlJc w:val="left"/>
+      <w:pPr>
+        <w:tabs>
+          <w:tab w:val="num" w:pos="6480"/>
+        </w:tabs>
+        <w:ind w:left="6480" w:hanging="360"/>
+      </w:pPr>
+    </w:lvl>
+  </w:abstractNum>
+  <w:abstractNum w:abstractNumId="2" w15:restartNumberingAfterBreak="0">
+    <w:nsid w:val="08124516"/>
+    <w:multiLevelType w:val="multilevel"/>
+    <w:tmpl w:val="4036AD52"/>
+    <w:lvl w:ilvl="0">
+      <w:start w:val="1"/>
+      <w:numFmt w:val="bullet"/>
+      <w:lvlText w:val=""/>
+      <w:lvlJc w:val="left"/>
+      <w:pPr>
+        <w:tabs>
+          <w:tab w:val="num" w:pos="720"/>
+        </w:tabs>
+        <w:ind w:left="720" w:hanging="360"/>
+      </w:pPr>
+      <w:rPr>
+        <w:rFonts w:ascii="Symbol" w:hAnsi="Symbol" w:hint="default"/>
+        <w:sz w:val="20"/>
+      </w:rPr>
+    </w:lvl>
+    <w:lvl w:ilvl="1" w:tentative="1">
+      <w:start w:val="1"/>
+      <w:numFmt w:val="bullet"/>
+      <w:lvlText w:val="o"/>
+      <w:lvlJc w:val="left"/>
+      <w:pPr>
+        <w:tabs>
+          <w:tab w:val="num" w:pos="1440"/>
+        </w:tabs>
+        <w:ind w:left="1440" w:hanging="360"/>
+      </w:pPr>
+      <w:rPr>
+        <w:rFonts w:ascii="Courier New" w:hAnsi="Courier New" w:hint="default"/>
+        <w:sz w:val="20"/>
+      </w:rPr>
+    </w:lvl>
+    <w:lvl w:ilvl="2" w:tentative="1">
+      <w:start w:val="1"/>
+      <w:numFmt w:val="bullet"/>
+      <w:lvlText w:val=""/>
+      <w:lvlJc w:val="left"/>
+      <w:pPr>
+        <w:tabs>
+          <w:tab w:val="num" w:pos="2160"/>
+        </w:tabs>
+        <w:ind w:left="2160" w:hanging="360"/>
+      </w:pPr>
+      <w:rPr>
+        <w:rFonts w:ascii="Wingdings" w:hAnsi="Wingdings" w:hint="default"/>
+        <w:sz w:val="20"/>
+      </w:rPr>
+    </w:lvl>
+    <w:lvl w:ilvl="3" w:tentative="1">
+      <w:start w:val="1"/>
+      <w:numFmt w:val="bullet"/>
+      <w:lvlText w:val=""/>
+      <w:lvlJc w:val="left"/>
+      <w:pPr>
+        <w:tabs>
+          <w:tab w:val="num" w:pos="2880"/>
+        </w:tabs>
+        <w:ind w:left="2880" w:hanging="360"/>
+      </w:pPr>
+      <w:rPr>
+        <w:rFonts w:ascii="Wingdings" w:hAnsi="Wingdings" w:hint="default"/>
+        <w:sz w:val="20"/>
+      </w:rPr>
+    </w:lvl>
+    <w:lvl w:ilvl="4" w:tentative="1">
+      <w:start w:val="1"/>
+      <w:numFmt w:val="bullet"/>
+      <w:lvlText w:val=""/>
+      <w:lvlJc w:val="left"/>
+      <w:pPr>
+        <w:tabs>
+          <w:tab w:val="num" w:pos="3600"/>
+        </w:tabs>
+        <w:ind w:left="3600" w:hanging="360"/>
+      </w:pPr>
+      <w:rPr>
+        <w:rFonts w:ascii="Wingdings" w:hAnsi="Wingdings" w:hint="default"/>
+        <w:sz w:val="20"/>
+      </w:rPr>
+    </w:lvl>
+    <w:lvl w:ilvl="5" w:tentative="1">
+      <w:start w:val="1"/>
+      <w:numFmt w:val="bullet"/>
+      <w:lvlText w:val=""/>
+      <w:lvlJc w:val="left"/>
+      <w:pPr>
+        <w:tabs>
+          <w:tab w:val="num" w:pos="4320"/>
+        </w:tabs>
+        <w:ind w:left="4320" w:hanging="360"/>
+      </w:pPr>
+      <w:rPr>
+        <w:rFonts w:ascii="Wingdings" w:hAnsi="Wingdings" w:hint="default"/>
+        <w:sz w:val="20"/>
+      </w:rPr>
+    </w:lvl>
+    <w:lvl w:ilvl="6" w:tentative="1">
+      <w:start w:val="1"/>
+      <w:numFmt w:val="bullet"/>
+      <w:lvlText w:val=""/>
+      <w:lvlJc w:val="left"/>
+      <w:pPr>
+        <w:tabs>
+          <w:tab w:val="num" w:pos="5040"/>
+        </w:tabs>
+        <w:ind w:left="5040" w:hanging="360"/>
+      </w:pPr>
+      <w:rPr>
+        <w:rFonts w:ascii="Wingdings" w:hAnsi="Wingdings" w:hint="default"/>
+        <w:sz w:val="20"/>
+      </w:rPr>
+    </w:lvl>
+    <w:lvl w:ilvl="7" w:tentative="1">
+      <w:start w:val="1"/>
+      <w:numFmt w:val="bullet"/>
+      <w:lvlText w:val=""/>
+      <w:lvlJc w:val="left"/>
+      <w:pPr>
+        <w:tabs>
+          <w:tab w:val="num" w:pos="5760"/>
+        </w:tabs>
+        <w:ind w:left="5760" w:hanging="360"/>
+      </w:pPr>
+      <w:rPr>
+        <w:rFonts w:ascii="Wingdings" w:hAnsi="Wingdings" w:hint="default"/>
+        <w:sz w:val="20"/>
+      </w:rPr>
+    </w:lvl>
+    <w:lvl w:ilvl="8" w:tentative="1">
+      <w:start w:val="1"/>
+      <w:numFmt w:val="bullet"/>
+      <w:lvlText w:val=""/>
+      <w:lvlJc w:val="left"/>
+      <w:pPr>
+        <w:tabs>
+          <w:tab w:val="num" w:pos="6480"/>
+        </w:tabs>
+        <w:ind w:left="6480" w:hanging="360"/>
+      </w:pPr>
+      <w:rPr>
+        <w:rFonts w:ascii="Wingdings" w:hAnsi="Wingdings" w:hint="default"/>
+        <w:sz w:val="20"/>
+      </w:rPr>
+    </w:lvl>
+  </w:abstractNum>
+  <w:abstractNum w:abstractNumId="3" w15:restartNumberingAfterBreak="0">
+    <w:nsid w:val="0A616924"/>
+    <w:multiLevelType w:val="multilevel"/>
+    <w:tmpl w:val="89DC2132"/>
+    <w:lvl w:ilvl="0">
+      <w:start w:val="1"/>
+      <w:numFmt w:val="decimal"/>
+      <w:lvlText w:val="%1."/>
+      <w:lvlJc w:val="left"/>
+      <w:pPr>
+        <w:tabs>
+          <w:tab w:val="num" w:pos="720"/>
+        </w:tabs>
+        <w:ind w:left="720" w:hanging="360"/>
+      </w:pPr>
+    </w:lvl>
+    <w:lvl w:ilvl="1">
+      <w:start w:val="1"/>
+      <w:numFmt w:val="bullet"/>
+      <w:lvlText w:val="o"/>
+      <w:lvlJc w:val="left"/>
+      <w:pPr>
+        <w:tabs>
+          <w:tab w:val="num" w:pos="1440"/>
+        </w:tabs>
+        <w:ind w:left="1440" w:hanging="360"/>
+      </w:pPr>
+      <w:rPr>
+        <w:rFonts w:ascii="Courier New" w:hAnsi="Courier New" w:hint="default"/>
+        <w:sz w:val="20"/>
+      </w:rPr>
+    </w:lvl>
+    <w:lvl w:ilvl="2" w:tentative="1">
+      <w:start w:val="1"/>
+      <w:numFmt w:val="decimal"/>
+      <w:lvlText w:val="%3."/>
+      <w:lvlJc w:val="left"/>
+      <w:pPr>
+        <w:tabs>
+          <w:tab w:val="num" w:pos="2160"/>
+        </w:tabs>
+        <w:ind w:left="2160" w:hanging="360"/>
+      </w:pPr>
+    </w:lvl>
+    <w:lvl w:ilvl="3" w:tentative="1">
+      <w:start w:val="1"/>
+      <w:numFmt w:val="decimal"/>
+      <w:lvlText w:val="%4."/>
+      <w:lvlJc w:val="left"/>
+      <w:pPr>
+        <w:tabs>
+          <w:tab w:val="num" w:pos="2880"/>
+        </w:tabs>
+        <w:ind w:left="2880" w:hanging="360"/>
+      </w:pPr>
+    </w:lvl>
+    <w:lvl w:ilvl="4" w:tentative="1">
+      <w:start w:val="1"/>
+      <w:numFmt w:val="decimal"/>
+      <w:lvlText w:val="%5."/>
+      <w:lvlJc w:val="left"/>
+      <w:pPr>
+        <w:tabs>
+          <w:tab w:val="num" w:pos="3600"/>
+        </w:tabs>
+        <w:ind w:left="3600" w:hanging="360"/>
+      </w:pPr>
+    </w:lvl>
+    <w:lvl w:ilvl="5" w:tentative="1">
+      <w:start w:val="1"/>
+      <w:numFmt w:val="decimal"/>
+      <w:lvlText w:val="%6."/>
+      <w:lvlJc w:val="left"/>
+      <w:pPr>
+        <w:tabs>
+          <w:tab w:val="num" w:pos="4320"/>
+        </w:tabs>
+        <w:ind w:left="4320" w:hanging="360"/>
+      </w:pPr>
+    </w:lvl>
+    <w:lvl w:ilvl="6" w:tentative="1">
+      <w:start w:val="1"/>
+      <w:numFmt w:val="decimal"/>
+      <w:lvlText w:val="%7."/>
+      <w:lvlJc w:val="left"/>
+      <w:pPr>
+        <w:tabs>
+          <w:tab w:val="num" w:pos="5040"/>
+        </w:tabs>
+        <w:ind w:left="5040" w:hanging="360"/>
+      </w:pPr>
+    </w:lvl>
+    <w:lvl w:ilvl="7" w:tentative="1">
+      <w:start w:val="1"/>
+      <w:numFmt w:val="decimal"/>
+      <w:lvlText w:val="%8."/>
+      <w:lvlJc w:val="left"/>
+      <w:pPr>
+        <w:tabs>
+          <w:tab w:val="num" w:pos="5760"/>
+        </w:tabs>
+        <w:ind w:left="5760" w:hanging="360"/>
+      </w:pPr>
+    </w:lvl>
+    <w:lvl w:ilvl="8" w:tentative="1">
+      <w:start w:val="1"/>
+      <w:numFmt w:val="decimal"/>
+      <w:lvlText w:val="%9."/>
+      <w:lvlJc w:val="left"/>
+      <w:pPr>
+        <w:tabs>
+          <w:tab w:val="num" w:pos="6480"/>
+        </w:tabs>
+        <w:ind w:left="6480" w:hanging="360"/>
+      </w:pPr>
+    </w:lvl>
+  </w:abstractNum>
+  <w:abstractNum w:abstractNumId="4" w15:restartNumberingAfterBreak="0">
     <w:nsid w:val="0B196ED6"/>
     <w:multiLevelType w:val="multilevel"/>
     <w:tmpl w:val="C396DFB0"/>
@@ -2334,7 +2350,7 @@
       </w:rPr>
     </w:lvl>
   </w:abstractNum>
-  <w:abstractNum w:abstractNumId="2" w15:restartNumberingAfterBreak="0">
+  <w:abstractNum w:abstractNumId="5" w15:restartNumberingAfterBreak="0">
     <w:nsid w:val="129352F8"/>
     <w:multiLevelType w:val="multilevel"/>
     <w:tmpl w:val="6A6AF78C"/>
@@ -2451,7 +2467,7 @@
       </w:pPr>
     </w:lvl>
   </w:abstractNum>
-  <w:abstractNum w:abstractNumId="3" w15:restartNumberingAfterBreak="0">
+  <w:abstractNum w:abstractNumId="6" w15:restartNumberingAfterBreak="0">
     <w:nsid w:val="1DBD10AE"/>
     <w:multiLevelType w:val="multilevel"/>
     <w:tmpl w:val="43962BD4"/>
@@ -2600,7 +2616,7 @@
       </w:rPr>
     </w:lvl>
   </w:abstractNum>
-  <w:abstractNum w:abstractNumId="4" w15:restartNumberingAfterBreak="0">
+  <w:abstractNum w:abstractNumId="7" w15:restartNumberingAfterBreak="0">
     <w:nsid w:val="2013311A"/>
     <w:multiLevelType w:val="multilevel"/>
     <w:tmpl w:val="CEFE68A6"/>
@@ -2749,7 +2765,7 @@
       </w:rPr>
     </w:lvl>
   </w:abstractNum>
-  <w:abstractNum w:abstractNumId="5" w15:restartNumberingAfterBreak="0">
+  <w:abstractNum w:abstractNumId="8" w15:restartNumberingAfterBreak="0">
     <w:nsid w:val="26357082"/>
     <w:multiLevelType w:val="multilevel"/>
     <w:tmpl w:val="E5D22626"/>
@@ -2898,7 +2914,124 @@
       </w:rPr>
     </w:lvl>
   </w:abstractNum>
-  <w:abstractNum w:abstractNumId="6" w15:restartNumberingAfterBreak="0">
+  <w:abstractNum w:abstractNumId="9" w15:restartNumberingAfterBreak="0">
+    <w:nsid w:val="37A31887"/>
+    <w:multiLevelType w:val="multilevel"/>
+    <w:tmpl w:val="56B4AD16"/>
+    <w:lvl w:ilvl="0">
+      <w:start w:val="1"/>
+      <w:numFmt w:val="decimal"/>
+      <w:lvlText w:val="%1."/>
+      <w:lvlJc w:val="left"/>
+      <w:pPr>
+        <w:tabs>
+          <w:tab w:val="num" w:pos="720"/>
+        </w:tabs>
+        <w:ind w:left="720" w:hanging="360"/>
+      </w:pPr>
+    </w:lvl>
+    <w:lvl w:ilvl="1">
+      <w:start w:val="1"/>
+      <w:numFmt w:val="bullet"/>
+      <w:lvlText w:val="o"/>
+      <w:lvlJc w:val="left"/>
+      <w:pPr>
+        <w:tabs>
+          <w:tab w:val="num" w:pos="1440"/>
+        </w:tabs>
+        <w:ind w:left="1440" w:hanging="360"/>
+      </w:pPr>
+      <w:rPr>
+        <w:rFonts w:ascii="Courier New" w:hAnsi="Courier New" w:hint="default"/>
+        <w:sz w:val="20"/>
+      </w:rPr>
+    </w:lvl>
+    <w:lvl w:ilvl="2" w:tentative="1">
+      <w:start w:val="1"/>
+      <w:numFmt w:val="decimal"/>
+      <w:lvlText w:val="%3."/>
+      <w:lvlJc w:val="left"/>
+      <w:pPr>
+        <w:tabs>
+          <w:tab w:val="num" w:pos="2160"/>
+        </w:tabs>
+        <w:ind w:left="2160" w:hanging="360"/>
+      </w:pPr>
+    </w:lvl>
+    <w:lvl w:ilvl="3" w:tentative="1">
+      <w:start w:val="1"/>
+      <w:numFmt w:val="decimal"/>
+      <w:lvlText w:val="%4."/>
+      <w:lvlJc w:val="left"/>
+      <w:pPr>
+        <w:tabs>
+          <w:tab w:val="num" w:pos="2880"/>
+        </w:tabs>
+        <w:ind w:left="2880" w:hanging="360"/>
+      </w:pPr>
+    </w:lvl>
+    <w:lvl w:ilvl="4" w:tentative="1">
+      <w:start w:val="1"/>
+      <w:numFmt w:val="decimal"/>
+      <w:lvlText w:val="%5."/>
+      <w:lvlJc w:val="left"/>
+      <w:pPr>
+        <w:tabs>
+          <w:tab w:val="num" w:pos="3600"/>
+        </w:tabs>
+        <w:ind w:left="3600" w:hanging="360"/>
+      </w:pPr>
+    </w:lvl>
+    <w:lvl w:ilvl="5" w:tentative="1">
+      <w:start w:val="1"/>
+      <w:numFmt w:val="decimal"/>
+      <w:lvlText w:val="%6."/>
+      <w:lvlJc w:val="left"/>
+      <w:pPr>
+        <w:tabs>
+          <w:tab w:val="num" w:pos="4320"/>
+        </w:tabs>
+        <w:ind w:left="4320" w:hanging="360"/>
+      </w:pPr>
+    </w:lvl>
+    <w:lvl w:ilvl="6" w:tentative="1">
+      <w:start w:val="1"/>
+      <w:numFmt w:val="decimal"/>
+      <w:lvlText w:val="%7."/>
+      <w:lvlJc w:val="left"/>
+      <w:pPr>
+        <w:tabs>
+          <w:tab w:val="num" w:pos="5040"/>
+        </w:tabs>
+        <w:ind w:left="5040" w:hanging="360"/>
+      </w:pPr>
+    </w:lvl>
+    <w:lvl w:ilvl="7" w:tentative="1">
+      <w:start w:val="1"/>
+      <w:numFmt w:val="decimal"/>
+      <w:lvlText w:val="%8."/>
+      <w:lvlJc w:val="left"/>
+      <w:pPr>
+        <w:tabs>
+          <w:tab w:val="num" w:pos="5760"/>
+        </w:tabs>
+        <w:ind w:left="5760" w:hanging="360"/>
+      </w:pPr>
+    </w:lvl>
+    <w:lvl w:ilvl="8" w:tentative="1">
+      <w:start w:val="1"/>
+      <w:numFmt w:val="decimal"/>
+      <w:lvlText w:val="%9."/>
+      <w:lvlJc w:val="left"/>
+      <w:pPr>
+        <w:tabs>
+          <w:tab w:val="num" w:pos="6480"/>
+        </w:tabs>
+        <w:ind w:left="6480" w:hanging="360"/>
+      </w:pPr>
+    </w:lvl>
+  </w:abstractNum>
+  <w:abstractNum w:abstractNumId="10" w15:restartNumberingAfterBreak="0">
     <w:nsid w:val="45010191"/>
     <w:multiLevelType w:val="multilevel"/>
     <w:tmpl w:val="9A2C0800"/>
@@ -3047,7 +3180,156 @@
       </w:rPr>
     </w:lvl>
   </w:abstractNum>
-  <w:abstractNum w:abstractNumId="7" w15:restartNumberingAfterBreak="0">
+  <w:abstractNum w:abstractNumId="11" w15:restartNumberingAfterBreak="0">
+    <w:nsid w:val="4CD12ABE"/>
+    <w:multiLevelType w:val="multilevel"/>
+    <w:tmpl w:val="0D9C9FB2"/>
+    <w:lvl w:ilvl="0">
+      <w:start w:val="1"/>
+      <w:numFmt w:val="bullet"/>
+      <w:lvlText w:val=""/>
+      <w:lvlJc w:val="left"/>
+      <w:pPr>
+        <w:tabs>
+          <w:tab w:val="num" w:pos="720"/>
+        </w:tabs>
+        <w:ind w:left="720" w:hanging="360"/>
+      </w:pPr>
+      <w:rPr>
+        <w:rFonts w:ascii="Symbol" w:hAnsi="Symbol" w:hint="default"/>
+        <w:sz w:val="20"/>
+      </w:rPr>
+    </w:lvl>
+    <w:lvl w:ilvl="1" w:tentative="1">
+      <w:start w:val="1"/>
+      <w:numFmt w:val="bullet"/>
+      <w:lvlText w:val="o"/>
+      <w:lvlJc w:val="left"/>
+      <w:pPr>
+        <w:tabs>
+          <w:tab w:val="num" w:pos="1440"/>
+        </w:tabs>
+        <w:ind w:left="1440" w:hanging="360"/>
+      </w:pPr>
+      <w:rPr>
+        <w:rFonts w:ascii="Courier New" w:hAnsi="Courier New" w:hint="default"/>
+        <w:sz w:val="20"/>
+      </w:rPr>
+    </w:lvl>
+    <w:lvl w:ilvl="2" w:tentative="1">
+      <w:start w:val="1"/>
+      <w:numFmt w:val="bullet"/>
+      <w:lvlText w:val=""/>
+      <w:lvlJc w:val="left"/>
+      <w:pPr>
+        <w:tabs>
+          <w:tab w:val="num" w:pos="2160"/>
+        </w:tabs>
+        <w:ind w:left="2160" w:hanging="360"/>
+      </w:pPr>
+      <w:rPr>
+        <w:rFonts w:ascii="Wingdings" w:hAnsi="Wingdings" w:hint="default"/>
+        <w:sz w:val="20"/>
+      </w:rPr>
+    </w:lvl>
+    <w:lvl w:ilvl="3" w:tentative="1">
+      <w:start w:val="1"/>
+      <w:numFmt w:val="bullet"/>
+      <w:lvlText w:val=""/>
+      <w:lvlJc w:val="left"/>
+      <w:pPr>
+        <w:tabs>
+          <w:tab w:val="num" w:pos="2880"/>
+        </w:tabs>
+        <w:ind w:left="2880" w:hanging="360"/>
+      </w:pPr>
+      <w:rPr>
+        <w:rFonts w:ascii="Wingdings" w:hAnsi="Wingdings" w:hint="default"/>
+        <w:sz w:val="20"/>
+      </w:rPr>
+    </w:lvl>
+    <w:lvl w:ilvl="4" w:tentative="1">
+      <w:start w:val="1"/>
+      <w:numFmt w:val="bullet"/>
+      <w:lvlText w:val=""/>
+      <w:lvlJc w:val="left"/>
+      <w:pPr>
+        <w:tabs>
+          <w:tab w:val="num" w:pos="3600"/>
+        </w:tabs>
+        <w:ind w:left="3600" w:hanging="360"/>
+      </w:pPr>
+      <w:rPr>
+        <w:rFonts w:ascii="Wingdings" w:hAnsi="Wingdings" w:hint="default"/>
+        <w:sz w:val="20"/>
+      </w:rPr>
+    </w:lvl>
+    <w:lvl w:ilvl="5" w:tentative="1">
+      <w:start w:val="1"/>
+      <w:numFmt w:val="bullet"/>
+      <w:lvlText w:val=""/>
+      <w:lvlJc w:val="left"/>
+      <w:pPr>
+        <w:tabs>
+          <w:tab w:val="num" w:pos="4320"/>
+        </w:tabs>
+        <w:ind w:left="4320" w:hanging="360"/>
+      </w:pPr>
+      <w:rPr>
+        <w:rFonts w:ascii="Wingdings" w:hAnsi="Wingdings" w:hint="default"/>
+        <w:sz w:val="20"/>
+      </w:rPr>
+    </w:lvl>
+    <w:lvl w:ilvl="6" w:tentative="1">
+      <w:start w:val="1"/>
+      <w:numFmt w:val="bullet"/>
+      <w:lvlText w:val=""/>
+      <w:lvlJc w:val="left"/>
+      <w:pPr>
+        <w:tabs>
+          <w:tab w:val="num" w:pos="5040"/>
+        </w:tabs>
+        <w:ind w:left="5040" w:hanging="360"/>
+      </w:pPr>
+      <w:rPr>
+        <w:rFonts w:ascii="Wingdings" w:hAnsi="Wingdings" w:hint="default"/>
+        <w:sz w:val="20"/>
+      </w:rPr>
+    </w:lvl>
+    <w:lvl w:ilvl="7" w:tentative="1">
+      <w:start w:val="1"/>
+      <w:numFmt w:val="bullet"/>
+      <w:lvlText w:val=""/>
+      <w:lvlJc w:val="left"/>
+      <w:pPr>
+        <w:tabs>
+          <w:tab w:val="num" w:pos="5760"/>
+        </w:tabs>
+        <w:ind w:left="5760" w:hanging="360"/>
+      </w:pPr>
+      <w:rPr>
+        <w:rFonts w:ascii="Wingdings" w:hAnsi="Wingdings" w:hint="default"/>
+        <w:sz w:val="20"/>
+      </w:rPr>
+    </w:lvl>
+    <w:lvl w:ilvl="8" w:tentative="1">
+      <w:start w:val="1"/>
+      <w:numFmt w:val="bullet"/>
+      <w:lvlText w:val=""/>
+      <w:lvlJc w:val="left"/>
+      <w:pPr>
+        <w:tabs>
+          <w:tab w:val="num" w:pos="6480"/>
+        </w:tabs>
+        <w:ind w:left="6480" w:hanging="360"/>
+      </w:pPr>
+      <w:rPr>
+        <w:rFonts w:ascii="Wingdings" w:hAnsi="Wingdings" w:hint="default"/>
+        <w:sz w:val="20"/>
+      </w:rPr>
+    </w:lvl>
+  </w:abstractNum>
+  <w:abstractNum w:abstractNumId="12" w15:restartNumberingAfterBreak="0">
     <w:nsid w:val="4E1961D6"/>
     <w:multiLevelType w:val="multilevel"/>
     <w:tmpl w:val="291EC04E"/>
@@ -3196,7 +3478,7 @@
       </w:rPr>
     </w:lvl>
   </w:abstractNum>
-  <w:abstractNum w:abstractNumId="8" w15:restartNumberingAfterBreak="0">
+  <w:abstractNum w:abstractNumId="13" w15:restartNumberingAfterBreak="0">
     <w:nsid w:val="67213C57"/>
     <w:multiLevelType w:val="multilevel"/>
     <w:tmpl w:val="3D4E408E"/>
@@ -3313,7 +3595,120 @@
       </w:pPr>
     </w:lvl>
   </w:abstractNum>
-  <w:abstractNum w:abstractNumId="9" w15:restartNumberingAfterBreak="0">
+  <w:abstractNum w:abstractNumId="14" w15:restartNumberingAfterBreak="0">
+    <w:nsid w:val="70762FF1"/>
+    <w:multiLevelType w:val="multilevel"/>
+    <w:tmpl w:val="CFA69C1C"/>
+    <w:lvl w:ilvl="0">
+      <w:start w:val="1"/>
+      <w:numFmt w:val="decimal"/>
+      <w:lvlText w:val="%1."/>
+      <w:lvlJc w:val="left"/>
+      <w:pPr>
+        <w:tabs>
+          <w:tab w:val="num" w:pos="720"/>
+        </w:tabs>
+        <w:ind w:left="720" w:hanging="360"/>
+      </w:pPr>
+    </w:lvl>
+    <w:lvl w:ilvl="1" w:tentative="1">
+      <w:start w:val="1"/>
+      <w:numFmt w:val="decimal"/>
+      <w:lvlText w:val="%2."/>
+      <w:lvlJc w:val="left"/>
+      <w:pPr>
+        <w:tabs>
+          <w:tab w:val="num" w:pos="1440"/>
+        </w:tabs>
+        <w:ind w:left="1440" w:hanging="360"/>
+      </w:pPr>
+    </w:lvl>
+    <w:lvl w:ilvl="2" w:tentative="1">
+      <w:start w:val="1"/>
+      <w:numFmt w:val="decimal"/>
+      <w:lvlText w:val="%3."/>
+      <w:lvlJc w:val="left"/>
+      <w:pPr>
+        <w:tabs>
+          <w:tab w:val="num" w:pos="2160"/>
+        </w:tabs>
+        <w:ind w:left="2160" w:hanging="360"/>
+      </w:pPr>
+    </w:lvl>
+    <w:lvl w:ilvl="3" w:tentative="1">
+      <w:start w:val="1"/>
+      <w:numFmt w:val="decimal"/>
+      <w:lvlText w:val="%4."/>
+      <w:lvlJc w:val="left"/>
+      <w:pPr>
+        <w:tabs>
+          <w:tab w:val="num" w:pos="2880"/>
+        </w:tabs>
+        <w:ind w:left="2880" w:hanging="360"/>
+      </w:pPr>
+    </w:lvl>
+    <w:lvl w:ilvl="4" w:tentative="1">
+      <w:start w:val="1"/>
+      <w:numFmt w:val="decimal"/>
+      <w:lvlText w:val="%5."/>
+      <w:lvlJc w:val="left"/>
+      <w:pPr>
+        <w:tabs>
+          <w:tab w:val="num" w:pos="3600"/>
+        </w:tabs>
+        <w:ind w:left="3600" w:hanging="360"/>
+      </w:pPr>
+    </w:lvl>
+    <w:lvl w:ilvl="5" w:tentative="1">
+      <w:start w:val="1"/>
+      <w:numFmt w:val="decimal"/>
+      <w:lvlText w:val="%6."/>
+      <w:lvlJc w:val="left"/>
+      <w:pPr>
+        <w:tabs>
+          <w:tab w:val="num" w:pos="4320"/>
+        </w:tabs>
+        <w:ind w:left="4320" w:hanging="360"/>
+      </w:pPr>
+    </w:lvl>
+    <w:lvl w:ilvl="6" w:tentative="1">
+      <w:start w:val="1"/>
+      <w:numFmt w:val="decimal"/>
+      <w:lvlText w:val="%7."/>
+      <w:lvlJc w:val="left"/>
+      <w:pPr>
+        <w:tabs>
+          <w:tab w:val="num" w:pos="5040"/>
+        </w:tabs>
+        <w:ind w:left="5040" w:hanging="360"/>
+      </w:pPr>
+    </w:lvl>
+    <w:lvl w:ilvl="7" w:tentative="1">
+      <w:start w:val="1"/>
+      <w:numFmt w:val="decimal"/>
+      <w:lvlText w:val="%8."/>
+      <w:lvlJc w:val="left"/>
+      <w:pPr>
+        <w:tabs>
+          <w:tab w:val="num" w:pos="5760"/>
+        </w:tabs>
+        <w:ind w:left="5760" w:hanging="360"/>
+      </w:pPr>
+    </w:lvl>
+    <w:lvl w:ilvl="8" w:tentative="1">
+      <w:start w:val="1"/>
+      <w:numFmt w:val="decimal"/>
+      <w:lvlText w:val="%9."/>
+      <w:lvlJc w:val="left"/>
+      <w:pPr>
+        <w:tabs>
+          <w:tab w:val="num" w:pos="6480"/>
+        </w:tabs>
+        <w:ind w:left="6480" w:hanging="360"/>
+      </w:pPr>
+    </w:lvl>
+  </w:abstractNum>
+  <w:abstractNum w:abstractNumId="15" w15:restartNumberingAfterBreak="0">
     <w:nsid w:val="78F34766"/>
     <w:multiLevelType w:val="multilevel"/>
     <w:tmpl w:val="B93E0014"/>
@@ -3462,7 +3857,7 @@
       </w:rPr>
     </w:lvl>
   </w:abstractNum>
-  <w:abstractNum w:abstractNumId="10" w15:restartNumberingAfterBreak="0">
+  <w:abstractNum w:abstractNumId="16" w15:restartNumberingAfterBreak="0">
     <w:nsid w:val="79980CC7"/>
     <w:multiLevelType w:val="multilevel"/>
     <w:tmpl w:val="B8E607B0"/>
@@ -3611,7 +4006,7 @@
       </w:rPr>
     </w:lvl>
   </w:abstractNum>
-  <w:abstractNum w:abstractNumId="11" w15:restartNumberingAfterBreak="0">
+  <w:abstractNum w:abstractNumId="17" w15:restartNumberingAfterBreak="0">
     <w:nsid w:val="7BA951BC"/>
     <w:multiLevelType w:val="multilevel"/>
     <w:tmpl w:val="CAF230BC"/>
@@ -3733,40 +4128,58 @@
     </w:lvl>
   </w:abstractNum>
   <w:num w:numId="1">
-    <w:abstractNumId w:val="1"/>
+    <w:abstractNumId w:val="4"/>
   </w:num>
   <w:num w:numId="2">
     <w:abstractNumId w:val="0"/>
   </w:num>
   <w:num w:numId="3">
+    <w:abstractNumId w:val="13"/>
+  </w:num>
+  <w:num w:numId="4">
+    <w:abstractNumId w:val="10"/>
+  </w:num>
+  <w:num w:numId="5">
     <w:abstractNumId w:val="8"/>
   </w:num>
-  <w:num w:numId="4">
+  <w:num w:numId="6">
+    <w:abstractNumId w:val="16"/>
+  </w:num>
+  <w:num w:numId="7">
     <w:abstractNumId w:val="6"/>
   </w:num>
-  <w:num w:numId="5">
+  <w:num w:numId="8">
+    <w:abstractNumId w:val="15"/>
+  </w:num>
+  <w:num w:numId="9">
+    <w:abstractNumId w:val="7"/>
+  </w:num>
+  <w:num w:numId="10">
     <w:abstractNumId w:val="5"/>
   </w:num>
-  <w:num w:numId="6">
-    <w:abstractNumId w:val="10"/>
+  <w:num w:numId="11">
+    <w:abstractNumId w:val="12"/>
   </w:num>
-  <w:num w:numId="7">
+  <w:num w:numId="12">
+    <w:abstractNumId w:val="17"/>
+  </w:num>
+  <w:num w:numId="13">
+    <w:abstractNumId w:val="2"/>
+  </w:num>
+  <w:num w:numId="14">
+    <w:abstractNumId w:val="11"/>
+  </w:num>
+  <w:num w:numId="15">
+    <w:abstractNumId w:val="1"/>
+  </w:num>
+  <w:num w:numId="16">
     <w:abstractNumId w:val="3"/>
   </w:num>
-  <w:num w:numId="8">
+  <w:num w:numId="17">
+    <w:abstractNumId w:val="14"/>
+  </w:num>
+  <w:num w:numId="18">
     <w:abstractNumId w:val="9"/>
-  </w:num>
-  <w:num w:numId="9">
-    <w:abstractNumId w:val="4"/>
-  </w:num>
-  <w:num w:numId="10">
-    <w:abstractNumId w:val="2"/>
-  </w:num>
-  <w:num w:numId="11">
-    <w:abstractNumId w:val="7"/>
-  </w:num>
-  <w:num w:numId="12">
-    <w:abstractNumId w:val="11"/>
   </w:num>
 </w:numbering>
 </file>

</xml_diff>